<commit_message>
working on user storis
</commit_message>
<xml_diff>
--- a/Report.docx
+++ b/Report.docx
@@ -1,6 +1,6 @@
 
 <file path=word/document.xml><?xml version="1.0" encoding="utf-8"?>
-<w:document xmlns:wpc="http://schemas.microsoft.com/office/word/2010/wordprocessingCanvas" xmlns:cx="http://schemas.microsoft.com/office/drawing/2014/chartex" xmlns:cx1="http://schemas.microsoft.com/office/drawing/2015/9/8/chartex" xmlns:cx2="http://schemas.microsoft.com/office/drawing/2015/10/21/chartex" xmlns:cx3="http://schemas.microsoft.com/office/drawing/2016/5/9/chartex" xmlns:cx4="http://schemas.microsoft.com/office/drawing/2016/5/10/chartex" xmlns:cx5="http://schemas.microsoft.com/office/drawing/2016/5/11/chartex" xmlns:cx6="http://schemas.microsoft.com/office/drawing/2016/5/12/chartex" xmlns:cx7="http://schemas.microsoft.com/office/drawing/2016/5/13/chartex" xmlns:cx8="http://schemas.microsoft.com/office/drawing/2016/5/14/chartex" xmlns:mc="http://schemas.openxmlformats.org/markup-compatibility/2006" xmlns:aink="http://schemas.microsoft.com/office/drawing/2016/ink" xmlns:am3d="http://schemas.microsoft.com/office/drawing/2017/model3d" xmlns:o="urn:schemas-microsoft-com:office:office" xmlns:oel="http://schemas.microsoft.com/office/2019/extlst" xmlns:r="http://schemas.openxmlformats.org/officeDocument/2006/relationships" xmlns:m="http://schemas.openxmlformats.org/officeDocument/2006/math" xmlns:v="urn:schemas-microsoft-com:vml" xmlns:wp14="http://schemas.microsoft.com/office/word/2010/wordprocessingDrawing" xmlns:wp="http://schemas.openxmlformats.org/drawingml/2006/wordprocessingDrawing" xmlns:w10="urn:schemas-microsoft-com:office:word" xmlns:w="http://schemas.openxmlformats.org/wordprocessingml/2006/main" xmlns:w14="http://schemas.microsoft.com/office/word/2010/wordml" xmlns:w15="http://schemas.microsoft.com/office/word/2012/wordml" xmlns:w16cex="http://schemas.microsoft.com/office/word/2018/wordml/cex" xmlns:w16cid="http://schemas.microsoft.com/office/word/2016/wordml/cid" xmlns:w16="http://schemas.microsoft.com/office/word/2018/wordml" xmlns:w16sdtdh="http://schemas.microsoft.com/office/word/2020/wordml/sdtdatahash" xmlns:w16se="http://schemas.microsoft.com/office/word/2015/wordml/symex" xmlns:wpg="http://schemas.microsoft.com/office/word/2010/wordprocessingGroup" xmlns:wpi="http://schemas.microsoft.com/office/word/2010/wordprocessingInk" xmlns:wne="http://schemas.microsoft.com/office/word/2006/wordml" xmlns:wps="http://schemas.microsoft.com/office/word/2010/wordprocessingShape" mc:Ignorable="w14 w15 w16se w16cid w16 w16cex w16sdtdh wp14">
+<w:document xmlns:wpc="http://schemas.microsoft.com/office/word/2010/wordprocessingCanvas" xmlns:cx="http://schemas.microsoft.com/office/drawing/2014/chartex" xmlns:cx1="http://schemas.microsoft.com/office/drawing/2015/9/8/chartex" xmlns:cx2="http://schemas.microsoft.com/office/drawing/2015/10/21/chartex" xmlns:cx3="http://schemas.microsoft.com/office/drawing/2016/5/9/chartex" xmlns:cx4="http://schemas.microsoft.com/office/drawing/2016/5/10/chartex" xmlns:cx5="http://schemas.microsoft.com/office/drawing/2016/5/11/chartex" xmlns:cx6="http://schemas.microsoft.com/office/drawing/2016/5/12/chartex" xmlns:cx7="http://schemas.microsoft.com/office/drawing/2016/5/13/chartex" xmlns:cx8="http://schemas.microsoft.com/office/drawing/2016/5/14/chartex" xmlns:mc="http://schemas.openxmlformats.org/markup-compatibility/2006" xmlns:aink="http://schemas.microsoft.com/office/drawing/2016/ink" xmlns:am3d="http://schemas.microsoft.com/office/drawing/2017/model3d" xmlns:o="urn:schemas-microsoft-com:office:office" xmlns:oel="http://schemas.microsoft.com/office/2019/extlst" xmlns:r="http://schemas.openxmlformats.org/officeDocument/2006/relationships" xmlns:m="http://schemas.openxmlformats.org/officeDocument/2006/math" xmlns:v="urn:schemas-microsoft-com:vml" xmlns:wp14="http://schemas.microsoft.com/office/word/2010/wordprocessingDrawing" xmlns:wp="http://schemas.openxmlformats.org/drawingml/2006/wordprocessingDrawing" xmlns:w10="urn:schemas-microsoft-com:office:word" xmlns:w="http://schemas.openxmlformats.org/wordprocessingml/2006/main" xmlns:w14="http://schemas.microsoft.com/office/word/2010/wordml" xmlns:w15="http://schemas.microsoft.com/office/word/2012/wordml" xmlns:w16cex="http://schemas.microsoft.com/office/word/2018/wordml/cex" xmlns:w16cid="http://schemas.microsoft.com/office/word/2016/wordml/cid" xmlns:w16="http://schemas.microsoft.com/office/word/2018/wordml" xmlns:w16du="http://schemas.microsoft.com/office/word/2023/wordml/word16du" xmlns:w16sdtdh="http://schemas.microsoft.com/office/word/2020/wordml/sdtdatahash" xmlns:w16se="http://schemas.microsoft.com/office/word/2015/wordml/symex" xmlns:wpg="http://schemas.microsoft.com/office/word/2010/wordprocessingGroup" xmlns:wpi="http://schemas.microsoft.com/office/word/2010/wordprocessingInk" xmlns:wne="http://schemas.microsoft.com/office/word/2006/wordml" xmlns:wps="http://schemas.microsoft.com/office/word/2010/wordprocessingShape" mc:Ignorable="w14 w15 w16se w16cid w16 w16cex w16sdtdh w16du wp14">
   <w:body>
     <w:p>
       <w:pPr>
@@ -195,12 +195,12 @@
               </wp:anchor>
             </w:drawing>
           </mc:Choice>
-          <mc:Fallback>
+          <mc:Fallback xmlns:arto="http://schemas.microsoft.com/office/word/2006/arto" xmlns:a="http://schemas.openxmlformats.org/drawingml/2006/main">
             <w:pict>
-              <v:shape w14:anchorId="5D53D0C6" id="Freeform: Shape 11" o:spid="_x0000_s1026" style="position:absolute;margin-left:-34.5pt;margin-top:-35.25pt;width:771.15pt;height:701pt;z-index:251658242;visibility:visible;mso-wrap-style:square;mso-width-percent:0;mso-height-percent:0;mso-wrap-distance-left:9pt;mso-wrap-distance-top:0;mso-wrap-distance-right:9pt;mso-wrap-distance-bottom:0;mso-position-horizontal:absolute;mso-position-horizontal-relative:margin;mso-position-vertical:absolute;mso-position-vertical-relative:text;mso-width-percent:0;mso-height-percent:0;mso-width-relative:margin;mso-height-relative:margin;v-text-anchor:middle" coordsize="7014949,8980226" o:spt="100" o:gfxdata="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" adj="-11796480,,5400" path="m7014949,c6600996,6314389,973519,7033160,,6987653l,8980226c2843290,8293304,6955843,6227948,7014949,xe" fillcolor="#032f44" stroked="f" strokeweight="1pt">
+              <v:shape id="Freeform: Shape 11" style="position:absolute;margin-left:-34.5pt;margin-top:-35.25pt;width:771.15pt;height:701pt;z-index:251658242;visibility:visible;mso-wrap-style:square;mso-width-percent:0;mso-height-percent:0;mso-wrap-distance-left:9pt;mso-wrap-distance-top:0;mso-wrap-distance-right:9pt;mso-wrap-distance-bottom:0;mso-position-horizontal:absolute;mso-position-horizontal-relative:margin;mso-position-vertical:absolute;mso-position-vertical-relative:text;mso-width-percent:0;mso-height-percent:0;mso-width-relative:margin;mso-height-relative:margin;v-text-anchor:middle" coordsize="7014949,8980226" o:spid="_x0000_s1026" fillcolor="#032f44" stroked="f" strokeweight="1pt" o:spt="100" adj="-11796480,,5400" path="m7014949,c6600996,6314389,973519,7033160,,6987653l,8980226c2843290,8293304,6955843,6227948,7014949,xe" o:gfxdata="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" w14:anchorId="5D53D0C6">
                 <v:stroke joinstyle="miter"/>
                 <v:formulas/>
-                <v:path arrowok="t" o:connecttype="custom" o:connectlocs="9793605,0;0,6927082;0,8902383;9793605,0" o:connectangles="0,0,0,0" textboxrect="0,0,7014949,8980226"/>
+                <v:path textboxrect="0,0,7014949,8980226" arrowok="t" o:connecttype="custom" o:connectlocs="9793605,0;0,6927082;0,8902383;9793605,0" o:connectangles="0,0,0,0"/>
                 <v:textbox>
                   <w:txbxContent>
                     <w:p>
@@ -345,19 +345,19 @@
               </wp:anchor>
             </w:drawing>
           </mc:Choice>
-          <mc:Fallback>
+          <mc:Fallback xmlns:arto="http://schemas.microsoft.com/office/word/2006/arto" xmlns:a="http://schemas.openxmlformats.org/drawingml/2006/main">
             <w:pict>
-              <v:shapetype w14:anchorId="7C2248E4" id="_x0000_t202" coordsize="21600,21600" o:spt="202" path="m,l,21600r21600,l21600,xe">
+              <v:shapetype id="_x0000_t202" coordsize="21600,21600" o:spt="202" path="m,l,21600r21600,l21600,xe" w14:anchorId="7C2248E4">
                 <v:stroke joinstyle="miter"/>
                 <v:path gradientshapeok="t" o:connecttype="rect"/>
               </v:shapetype>
-              <v:shape id="Text Box 72" o:spid="_x0000_s1027" type="#_x0000_t202" style="position:absolute;margin-left:380.25pt;margin-top:599pt;width:190pt;height:64.5pt;z-index:251658249;visibility:visible;mso-wrap-style:square;mso-width-percent:0;mso-height-percent:0;mso-wrap-distance-left:9pt;mso-wrap-distance-top:0;mso-wrap-distance-right:9pt;mso-wrap-distance-bottom:0;mso-position-horizontal:absolute;mso-position-horizontal-relative:text;mso-position-vertical:absolute;mso-position-vertical-relative:text;mso-width-percent:0;mso-height-percent:0;mso-width-relative:margin;mso-height-relative:margin;v-text-anchor:top" o:gfxdata="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" filled="f" stroked="f" strokeweight=".5pt">
+              <v:shape id="Text Box 72" style="position:absolute;margin-left:380.25pt;margin-top:599pt;width:190pt;height:64.5pt;z-index:251658249;visibility:visible;mso-wrap-style:square;mso-width-percent:0;mso-height-percent:0;mso-wrap-distance-left:9pt;mso-wrap-distance-top:0;mso-wrap-distance-right:9pt;mso-wrap-distance-bottom:0;mso-position-horizontal:absolute;mso-position-horizontal-relative:text;mso-position-vertical:absolute;mso-position-vertical-relative:text;mso-width-percent:0;mso-height-percent:0;mso-width-relative:margin;mso-height-relative:margin;v-text-anchor:top" o:spid="_x0000_s1027" filled="f" stroked="f" strokeweight=".5pt" type="#_x0000_t202" o:gfxdata="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">
                 <v:textbox inset="0,0,0,0">
                   <w:txbxContent>
                     <w:p>
                       <w:pPr>
                         <w:pBdr>
-                          <w:bottom w:val="single" w:sz="4" w:space="4" w:color="D31A44"/>
+                          <w:bottom w:val="single" w:color="D31A44" w:sz="4" w:space="4"/>
                         </w:pBdr>
                         <w:jc w:val="center"/>
                         <w:rPr>
@@ -371,7 +371,7 @@
                     <w:p>
                       <w:pPr>
                         <w:pBdr>
-                          <w:bottom w:val="single" w:sz="4" w:space="4" w:color="D31A44"/>
+                          <w:bottom w:val="single" w:color="D31A44" w:sz="4" w:space="4"/>
                         </w:pBdr>
                         <w:jc w:val="center"/>
                         <w:rPr>
@@ -394,7 +394,7 @@
                     <w:p>
                       <w:pPr>
                         <w:pBdr>
-                          <w:bottom w:val="single" w:sz="4" w:space="4" w:color="D31A44"/>
+                          <w:bottom w:val="single" w:color="D31A44" w:sz="4" w:space="4"/>
                         </w:pBdr>
                         <w:jc w:val="center"/>
                         <w:rPr>
@@ -519,9 +519,9 @@
               </wp:anchor>
             </w:drawing>
           </mc:Choice>
-          <mc:Fallback>
+          <mc:Fallback xmlns:arto="http://schemas.microsoft.com/office/word/2006/arto" xmlns:a="http://schemas.openxmlformats.org/drawingml/2006/main">
             <w:pict>
-              <v:shape w14:anchorId="2DD47A6A" id="Text Box 76" o:spid="_x0000_s1028" type="#_x0000_t202" style="position:absolute;margin-left:17.4pt;margin-top:193.2pt;width:229.7pt;height:24.45pt;z-index:251658250;visibility:visible;mso-wrap-style:square;mso-width-percent:0;mso-height-percent:0;mso-wrap-distance-left:9pt;mso-wrap-distance-top:0;mso-wrap-distance-right:9pt;mso-wrap-distance-bottom:0;mso-position-horizontal:absolute;mso-position-horizontal-relative:text;mso-position-vertical:absolute;mso-position-vertical-relative:text;mso-width-percent:0;mso-height-percent:0;mso-width-relative:margin;mso-height-relative:margin;v-text-anchor:top" o:gfxdata="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" filled="f" stroked="f" strokeweight=".5pt">
+              <v:shape id="Text Box 76" style="position:absolute;margin-left:17.4pt;margin-top:193.2pt;width:229.7pt;height:24.45pt;z-index:251658250;visibility:visible;mso-wrap-style:square;mso-width-percent:0;mso-height-percent:0;mso-wrap-distance-left:9pt;mso-wrap-distance-top:0;mso-wrap-distance-right:9pt;mso-wrap-distance-bottom:0;mso-position-horizontal:absolute;mso-position-horizontal-relative:text;mso-position-vertical:absolute;mso-position-vertical-relative:text;mso-width-percent:0;mso-height-percent:0;mso-width-relative:margin;mso-height-relative:margin;v-text-anchor:top" o:spid="_x0000_s1028" filled="f" stroked="f" strokeweight=".5pt" type="#_x0000_t202" o:gfxdata="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" w14:anchorId="2DD47A6A">
                 <v:textbox inset="0,0,0,0">
                   <w:txbxContent>
                     <w:p>
@@ -642,9 +642,9 @@
               </wp:anchor>
             </w:drawing>
           </mc:Choice>
-          <mc:Fallback>
+          <mc:Fallback xmlns:arto="http://schemas.microsoft.com/office/word/2006/arto" xmlns:a="http://schemas.openxmlformats.org/drawingml/2006/main">
             <w:pict>
-              <v:rect w14:anchorId="50E08091" id="Rectangle 17" o:spid="_x0000_s1026" style="position:absolute;margin-left:361.5pt;margin-top:161pt;width:64.5pt;height:15.7pt;z-index:251658247;visibility:visible;mso-wrap-style:square;mso-width-percent:0;mso-height-percent:0;mso-wrap-distance-left:9pt;mso-wrap-distance-top:0;mso-wrap-distance-right:9pt;mso-wrap-distance-bottom:0;mso-position-horizontal:absolute;mso-position-horizontal-relative:margin;mso-position-vertical:absolute;mso-position-vertical-relative:text;mso-width-percent:0;mso-height-percent:0;mso-width-relative:margin;mso-height-relative:margin;v-text-anchor:middle" o:gfxdata="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" fillcolor="#d31a44" stroked="f" strokeweight="1pt">
+              <v:rect id="Rectangle 17" style="position:absolute;margin-left:361.5pt;margin-top:161pt;width:64.5pt;height:15.7pt;z-index:251658247;visibility:visible;mso-wrap-style:square;mso-width-percent:0;mso-height-percent:0;mso-wrap-distance-left:9pt;mso-wrap-distance-top:0;mso-wrap-distance-right:9pt;mso-wrap-distance-bottom:0;mso-position-horizontal:absolute;mso-position-horizontal-relative:margin;mso-position-vertical:absolute;mso-position-vertical-relative:text;mso-width-percent:0;mso-height-percent:0;mso-width-relative:margin;mso-height-relative:margin;v-text-anchor:middle" o:spid="_x0000_s1026" fillcolor="#d31a44" stroked="f" strokeweight="1pt" w14:anchorId="50E08091" o:gfxdata="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">
                 <w10:wrap anchorx="margin"/>
               </v:rect>
             </w:pict>
@@ -869,10 +869,10 @@
               </wp:anchor>
             </w:drawing>
           </mc:Choice>
-          <mc:Fallback xmlns:arto="http://schemas.microsoft.com/office/word/2006/arto" xmlns:w16du="http://schemas.microsoft.com/office/word/2023/wordml/word16du">
+          <mc:Fallback xmlns:arto="http://schemas.microsoft.com/office/word/2006/arto" xmlns:a="http://schemas.openxmlformats.org/drawingml/2006/main">
             <w:pict>
-              <v:shape w14:anchorId="56F7F66A" id="Freeform: Shape 12" o:spid="_x0000_s1026" style="position:absolute;margin-left:106.7pt;margin-top:0;width:522.95pt;height:736.6pt;rotation:90;z-index:251658240;visibility:visible;mso-wrap-style:square;mso-width-percent:0;mso-height-percent:0;mso-wrap-distance-left:9pt;mso-wrap-distance-top:0;mso-wrap-distance-right:9pt;mso-wrap-distance-bottom:0;mso-position-horizontal:absolute;mso-position-horizontal-relative:margin;mso-position-vertical:top;mso-position-vertical-relative:margin;mso-width-percent:0;mso-height-percent:0;mso-width-relative:margin;mso-height-relative:margin;v-text-anchor:middle" coordsize="6460550,6795563" o:gfxdata="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" path="m,6795563l,c1133718,179614,6043606,749178,6460550,6795563l,6795563xe" fillcolor="white [3212]" stroked="f" strokeweight="1pt">
-                <v:fill color2="#d8d8d8 [2732]" o:opacity2="0" angle="140" colors="0 white;62259f #d9d9d9" focus="100%" type="gradient">
+              <v:shape id="Freeform: Shape 12" style="position:absolute;margin-left:106.7pt;margin-top:0;width:522.95pt;height:736.6pt;rotation:90;z-index:251658240;visibility:visible;mso-wrap-style:square;mso-width-percent:0;mso-height-percent:0;mso-wrap-distance-left:9pt;mso-wrap-distance-top:0;mso-wrap-distance-right:9pt;mso-wrap-distance-bottom:0;mso-position-horizontal:absolute;mso-position-horizontal-relative:margin;mso-position-vertical:top;mso-position-vertical-relative:margin;mso-width-percent:0;mso-height-percent:0;mso-width-relative:margin;mso-height-relative:margin;v-text-anchor:middle" coordsize="6460550,6795563" o:spid="_x0000_s1026" fillcolor="white [3212]" stroked="f" strokeweight="1pt" path="m,6795563l,c1133718,179614,6043606,749178,6460550,6795563l,6795563xe" o:gfxdata="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" w14:anchorId="56F7F66A">
+                <v:fill type="gradient" color2="#d8d8d8 [2732]" colors="0 white;62259f #d9d9d9" angle="140" focus="100%" o:opacity2="0">
                   <o:fill v:ext="view" type="gradientUnscaled"/>
                 </v:fill>
                 <v:stroke joinstyle="miter"/>
@@ -964,9 +964,9 @@
               </wp:anchor>
             </w:drawing>
           </mc:Choice>
-          <mc:Fallback>
+          <mc:Fallback xmlns:arto="http://schemas.microsoft.com/office/word/2006/arto" xmlns:a="http://schemas.openxmlformats.org/drawingml/2006/main">
             <w:pict>
-              <v:shape w14:anchorId="72F78EFD" id="Text Box 97" o:spid="_x0000_s1029" type="#_x0000_t202" style="position:absolute;margin-left:8.5pt;margin-top:69.5pt;width:267.55pt;height:50.4pt;z-index:251658244;visibility:visible;mso-wrap-style:square;mso-width-percent:0;mso-height-percent:0;mso-wrap-distance-left:9pt;mso-wrap-distance-top:0;mso-wrap-distance-right:9pt;mso-wrap-distance-bottom:0;mso-position-horizontal:absolute;mso-position-horizontal-relative:text;mso-position-vertical:absolute;mso-position-vertical-relative:text;mso-width-percent:0;mso-height-percent:0;mso-width-relative:margin;mso-height-relative:margin;v-text-anchor:top" o:gfxdata="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" filled="f" stroked="f" strokeweight=".5pt">
+              <v:shape id="Text Box 97" style="position:absolute;margin-left:8.5pt;margin-top:69.5pt;width:267.55pt;height:50.4pt;z-index:251658244;visibility:visible;mso-wrap-style:square;mso-width-percent:0;mso-height-percent:0;mso-wrap-distance-left:9pt;mso-wrap-distance-top:0;mso-wrap-distance-right:9pt;mso-wrap-distance-bottom:0;mso-position-horizontal:absolute;mso-position-horizontal-relative:text;mso-position-vertical:absolute;mso-position-vertical-relative:text;mso-width-percent:0;mso-height-percent:0;mso-width-relative:margin;mso-height-relative:margin;v-text-anchor:top" o:spid="_x0000_s1029" filled="f" stroked="f" strokeweight=".5pt" type="#_x0000_t202" o:gfxdata="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" w14:anchorId="72F78EFD">
                 <v:textbox inset="0,0,0,0">
                   <w:txbxContent>
                     <w:p>
@@ -1079,9 +1079,9 @@
               </wp:anchor>
             </w:drawing>
           </mc:Choice>
-          <mc:Fallback>
+          <mc:Fallback xmlns:arto="http://schemas.microsoft.com/office/word/2006/arto" xmlns:a="http://schemas.openxmlformats.org/drawingml/2006/main">
             <w:pict>
-              <v:shape w14:anchorId="124B8A91" id="Text Box 15" o:spid="_x0000_s1030" type="#_x0000_t202" style="position:absolute;margin-left:101.9pt;margin-top:158.8pt;width:273.75pt;height:33.4pt;z-index:251658245;visibility:visible;mso-wrap-style:square;mso-width-percent:0;mso-height-percent:0;mso-wrap-distance-left:9pt;mso-wrap-distance-top:0;mso-wrap-distance-right:9pt;mso-wrap-distance-bottom:0;mso-position-horizontal:absolute;mso-position-horizontal-relative:text;mso-position-vertical:absolute;mso-position-vertical-relative:text;mso-width-percent:0;mso-height-percent:0;mso-width-relative:margin;mso-height-relative:margin;v-text-anchor:top" o:gfxdata="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" filled="f" stroked="f" strokeweight=".5pt">
+              <v:shape id="Text Box 15" style="position:absolute;margin-left:101.9pt;margin-top:158.8pt;width:273.75pt;height:33.4pt;z-index:251658245;visibility:visible;mso-wrap-style:square;mso-width-percent:0;mso-height-percent:0;mso-wrap-distance-left:9pt;mso-wrap-distance-top:0;mso-wrap-distance-right:9pt;mso-wrap-distance-bottom:0;mso-position-horizontal:absolute;mso-position-horizontal-relative:text;mso-position-vertical:absolute;mso-position-vertical-relative:text;mso-width-percent:0;mso-height-percent:0;mso-width-relative:margin;mso-height-relative:margin;v-text-anchor:top" o:spid="_x0000_s1030" filled="f" stroked="f" strokeweight=".5pt" type="#_x0000_t202" o:gfxdata="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" w14:anchorId="124B8A91">
                 <v:textbox inset="0,0,0,0">
                   <w:txbxContent>
                     <w:p>
@@ -1186,9 +1186,9 @@
               </wp:anchor>
             </w:drawing>
           </mc:Choice>
-          <mc:Fallback>
+          <mc:Fallback xmlns:arto="http://schemas.microsoft.com/office/word/2006/arto" xmlns:a="http://schemas.openxmlformats.org/drawingml/2006/main">
             <w:pict>
-              <v:rect w14:anchorId="5F3EABB2" id="Rectangle 16" o:spid="_x0000_s1026" style="position:absolute;margin-left:6pt;margin-top:160.8pt;width:83.9pt;height:17.4pt;z-index:251658246;visibility:visible;mso-wrap-style:square;mso-width-percent:0;mso-height-percent:0;mso-wrap-distance-left:9pt;mso-wrap-distance-top:0;mso-wrap-distance-right:9pt;mso-wrap-distance-bottom:0;mso-position-horizontal:absolute;mso-position-horizontal-relative:margin;mso-position-vertical:absolute;mso-position-vertical-relative:text;mso-width-percent:0;mso-height-percent:0;mso-width-relative:margin;mso-height-relative:margin;v-text-anchor:middle" o:gfxdata="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" fillcolor="#d31a44" stroked="f" strokeweight="1pt">
+              <v:rect id="Rectangle 16" style="position:absolute;margin-left:6pt;margin-top:160.8pt;width:83.9pt;height:17.4pt;z-index:251658246;visibility:visible;mso-wrap-style:square;mso-width-percent:0;mso-height-percent:0;mso-wrap-distance-left:9pt;mso-wrap-distance-top:0;mso-wrap-distance-right:9pt;mso-wrap-distance-bottom:0;mso-position-horizontal:absolute;mso-position-horizontal-relative:margin;mso-position-vertical:absolute;mso-position-vertical-relative:text;mso-width-percent:0;mso-height-percent:0;mso-width-relative:margin;mso-height-relative:margin;v-text-anchor:middle" o:spid="_x0000_s1026" fillcolor="#d31a44" stroked="f" strokeweight="1pt" w14:anchorId="5F3EABB2" o:gfxdata="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">
                 <w10:wrap anchorx="margin"/>
               </v:rect>
             </w:pict>
@@ -1363,9 +1363,9 @@
               </wp:anchor>
             </w:drawing>
           </mc:Choice>
-          <mc:Fallback xmlns:arto="http://schemas.microsoft.com/office/word/2006/arto" xmlns:w16du="http://schemas.microsoft.com/office/word/2023/wordml/word16du">
+          <mc:Fallback xmlns:arto="http://schemas.microsoft.com/office/word/2006/arto" xmlns:a="http://schemas.openxmlformats.org/drawingml/2006/main">
             <w:pict>
-              <v:shape w14:anchorId="6424E2F8" id="Freeform: Shape 13" o:spid="_x0000_s1026" style="position:absolute;margin-left:0;margin-top:325.25pt;width:299.05pt;height:382.75pt;rotation:-90;z-index:251658241;visibility:visible;mso-wrap-style:square;mso-width-percent:0;mso-height-percent:0;mso-wrap-distance-left:9pt;mso-wrap-distance-top:0;mso-wrap-distance-right:9pt;mso-wrap-distance-bottom:0;mso-position-horizontal:left;mso-position-horizontal-relative:margin;mso-position-vertical:absolute;mso-position-vertical-relative:text;mso-width-percent:0;mso-height-percent:0;mso-width-relative:margin;mso-height-relative:margin;v-text-anchor:middle" coordsize="7014949,8980226" o:gfxdata="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" path="m7014949,c6600996,6314389,973519,7033160,,6987653l,8980226c2843290,8293304,6955843,6227948,7014949,xe" fillcolor="#d31a44" stroked="f" strokeweight="1pt">
+              <v:shape id="Freeform: Shape 13" style="position:absolute;margin-left:0;margin-top:325.25pt;width:299.05pt;height:382.75pt;rotation:-90;z-index:251658241;visibility:visible;mso-wrap-style:square;mso-width-percent:0;mso-height-percent:0;mso-wrap-distance-left:9pt;mso-wrap-distance-top:0;mso-wrap-distance-right:9pt;mso-wrap-distance-bottom:0;mso-position-horizontal:left;mso-position-horizontal-relative:margin;mso-position-vertical:absolute;mso-position-vertical-relative:text;mso-width-percent:0;mso-height-percent:0;mso-width-relative:margin;mso-height-relative:margin;v-text-anchor:middle" coordsize="7014949,8980226" o:spid="_x0000_s1026" fillcolor="#d31a44" stroked="f" strokeweight="1pt" path="m7014949,c6600996,6314389,973519,7033160,,6987653l,8980226c2843290,8293304,6955843,6227948,7014949,xe" o:gfxdata="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" w14:anchorId="6424E2F8">
                 <v:stroke joinstyle="miter"/>
                 <v:path arrowok="t" o:connecttype="custom" o:connectlocs="3797935,0;0,3782361;0,4860925;3797935,0" o:connectangles="0,0,0,0"/>
                 <w10:wrap anchorx="margin"/>
@@ -1442,9 +1442,9 @@
               </wp:anchor>
             </w:drawing>
           </mc:Choice>
-          <mc:Fallback>
+          <mc:Fallback xmlns:arto="http://schemas.microsoft.com/office/word/2006/arto" xmlns:a="http://schemas.openxmlformats.org/drawingml/2006/main">
             <w:pict>
-              <v:shape w14:anchorId="155B6C3B" id="Text Box 73" o:spid="_x0000_s1031" type="#_x0000_t202" style="position:absolute;margin-left:324.3pt;margin-top:591.65pt;width:211.5pt;height:130.5pt;z-index:251658248;visibility:visible;mso-wrap-style:square;mso-width-percent:0;mso-height-percent:0;mso-wrap-distance-left:9pt;mso-wrap-distance-top:0;mso-wrap-distance-right:9pt;mso-wrap-distance-bottom:0;mso-position-horizontal:absolute;mso-position-horizontal-relative:margin;mso-position-vertical:absolute;mso-position-vertical-relative:text;mso-width-percent:0;mso-height-percent:0;mso-width-relative:margin;mso-height-relative:margin;v-text-anchor:top" o:gfxdata="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" filled="f" stroked="f" strokeweight=".5pt">
+              <v:shape id="Text Box 73" style="position:absolute;margin-left:324.3pt;margin-top:591.65pt;width:211.5pt;height:130.5pt;z-index:251658248;visibility:visible;mso-wrap-style:square;mso-width-percent:0;mso-height-percent:0;mso-wrap-distance-left:9pt;mso-wrap-distance-top:0;mso-wrap-distance-right:9pt;mso-wrap-distance-bottom:0;mso-position-horizontal:absolute;mso-position-horizontal-relative:margin;mso-position-vertical:absolute;mso-position-vertical-relative:text;mso-width-percent:0;mso-height-percent:0;mso-width-relative:margin;mso-height-relative:margin;v-text-anchor:top" o:spid="_x0000_s1031" filled="f" stroked="f" strokeweight=".5pt" type="#_x0000_t202" o:gfxdata="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" w14:anchorId="155B6C3B">
                 <v:textbox inset="0,0,0,0">
                   <w:txbxContent>
                     <w:p>
@@ -1531,9 +1531,9 @@
               </wp:anchor>
             </w:drawing>
           </mc:Choice>
-          <mc:Fallback>
+          <mc:Fallback xmlns:arto="http://schemas.microsoft.com/office/word/2006/arto" xmlns:a="http://schemas.openxmlformats.org/drawingml/2006/main">
             <w:pict>
-              <v:shape w14:anchorId="788B7853" id="Text Box 1" o:spid="_x0000_s1032" type="#_x0000_t202" style="position:absolute;margin-left:13.8pt;margin-top:632.15pt;width:271.8pt;height:115.2pt;z-index:251658251;visibility:visible;mso-wrap-style:square;mso-height-percent:0;mso-wrap-distance-left:9pt;mso-wrap-distance-top:0;mso-wrap-distance-right:9pt;mso-wrap-distance-bottom:0;mso-position-horizontal:absolute;mso-position-horizontal-relative:text;mso-position-vertical:absolute;mso-position-vertical-relative:text;mso-height-percent:0;mso-height-relative:margin;v-text-anchor:top" o:gfxdata="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" filled="f" stroked="f" strokeweight=".5pt">
+              <v:shape id="Text Box 1" style="position:absolute;margin-left:13.8pt;margin-top:632.15pt;width:271.8pt;height:115.2pt;z-index:251658251;visibility:visible;mso-wrap-style:square;mso-height-percent:0;mso-wrap-distance-left:9pt;mso-wrap-distance-top:0;mso-wrap-distance-right:9pt;mso-wrap-distance-bottom:0;mso-position-horizontal:absolute;mso-position-horizontal-relative:text;mso-position-vertical:absolute;mso-position-vertical-relative:text;mso-height-percent:0;mso-height-relative:margin;v-text-anchor:top" o:spid="_x0000_s1032" filled="f" stroked="f" strokeweight=".5pt" type="#_x0000_t202" o:gfxdata="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" w14:anchorId="788B7853">
                 <v:textbox>
                   <w:txbxContent>
                     <w:p>
@@ -1729,9 +1729,9 @@
               </wp:anchor>
             </w:drawing>
           </mc:Choice>
-          <mc:Fallback xmlns:arto="http://schemas.microsoft.com/office/word/2006/arto" xmlns:w16du="http://schemas.microsoft.com/office/word/2023/wordml/word16du">
+          <mc:Fallback xmlns:arto="http://schemas.microsoft.com/office/word/2006/arto" xmlns:a="http://schemas.openxmlformats.org/drawingml/2006/main">
             <w:pict>
-              <v:shape w14:anchorId="5EBFB440" id="Freeform: Shape 14" o:spid="_x0000_s1026" style="position:absolute;margin-left:26.15pt;margin-top:449.7pt;width:299.05pt;height:382.75pt;rotation:-90;z-index:251658243;visibility:visible;mso-wrap-style:square;mso-width-percent:0;mso-height-percent:0;mso-wrap-distance-left:9pt;mso-wrap-distance-top:0;mso-wrap-distance-right:9pt;mso-wrap-distance-bottom:0;mso-position-horizontal:absolute;mso-position-horizontal-relative:text;mso-position-vertical:absolute;mso-position-vertical-relative:text;mso-width-percent:0;mso-height-percent:0;mso-width-relative:margin;mso-height-relative:margin;v-text-anchor:middle" coordsize="7014949,8980226" o:gfxdata="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" path="m7014949,c6600996,6314389,973519,7033160,,6987653l,8980226c2843290,8293304,6955843,6227948,7014949,xe" fillcolor="white [3212]" stroked="f" strokeweight="1pt">
+              <v:shape id="Freeform: Shape 14" style="position:absolute;margin-left:26.15pt;margin-top:449.7pt;width:299.05pt;height:382.75pt;rotation:-90;z-index:251658243;visibility:visible;mso-wrap-style:square;mso-width-percent:0;mso-height-percent:0;mso-wrap-distance-left:9pt;mso-wrap-distance-top:0;mso-wrap-distance-right:9pt;mso-wrap-distance-bottom:0;mso-position-horizontal:absolute;mso-position-horizontal-relative:text;mso-position-vertical:absolute;mso-position-vertical-relative:text;mso-width-percent:0;mso-height-percent:0;mso-width-relative:margin;mso-height-relative:margin;v-text-anchor:middle" coordsize="7014949,8980226" o:spid="_x0000_s1026" fillcolor="white [3212]" stroked="f" strokeweight="1pt" path="m7014949,c6600996,6314389,973519,7033160,,6987653l,8980226c2843290,8293304,6955843,6227948,7014949,xe" o:gfxdata="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" w14:anchorId="5EBFB440">
                 <v:stroke joinstyle="miter"/>
                 <v:path arrowok="t" o:connecttype="custom" o:connectlocs="3797935,0;0,3782361;0,4860925;3797935,0" o:connectangles="0,0,0,0"/>
               </v:shape>
@@ -1896,7 +1896,6 @@
       </w:pPr>
       <w:bookmarkStart w:id="0" w:name="_Toc148452115"/>
       <w:r>
-        <w:lastRenderedPageBreak/>
         <w:t>Introduction</w:t>
       </w:r>
       <w:r>
@@ -1910,7 +1909,15 @@
     <w:p/>
     <w:p>
       <w:r>
-        <w:t xml:space="preserve">Managing medication can be a complex task, especially for people who need to take it regularly. This challenge extends to those responsible for their care. In response, we introduce the Everdose Application—a mobile </w:t>
+        <w:t xml:space="preserve">Managing medication can be a complex task, especially for people who need to take it regularly. This challenge extends to those responsible for their care. In response, we introduce the </w:t>
+      </w:r>
+      <w:proofErr w:type="spellStart"/>
+      <w:r>
+        <w:t>Everdose</w:t>
+      </w:r>
+      <w:proofErr w:type="spellEnd"/>
+      <w:r>
+        <w:t xml:space="preserve"> Application—a mobile </w:t>
       </w:r>
       <w:r>
         <w:t>app</w:t>
@@ -1923,59 +1930,1671 @@
       </w:r>
     </w:p>
     <w:p>
+      <w:r>
+        <w:t>Taking medicine isn't always straightforward. For individuals with chronic conditions or specific treatment plans, keeping track of different medications, dosages, and schedules can be confusing. This complexity is even more daunting for caregivers, who want to ensure their loved ones receive the best care possible.</w:t>
+      </w:r>
+    </w:p>
+    <w:p>
+      <w:pPr>
+        <w:rPr>
+          <w:lang w:val="en-NZ"/>
+        </w:rPr>
+      </w:pPr>
+      <w:proofErr w:type="spellStart"/>
+      <w:r>
+        <w:rPr>
+          <w:lang w:val="en-NZ"/>
+        </w:rPr>
+        <w:t>Everdose</w:t>
+      </w:r>
+      <w:proofErr w:type="spellEnd"/>
+      <w:r>
+        <w:rPr>
+          <w:lang w:val="en-NZ"/>
+        </w:rPr>
+        <w:t xml:space="preserve"> is like a personal assistant for medicine. It keeps track of when to take each medicine, how much to take, and even reminds you so you don't forget. This means less worry and more confidence in knowing you're getting the right care.</w:t>
+      </w:r>
+    </w:p>
+    <w:p>
+      <w:pPr>
+        <w:rPr>
+          <w:lang w:val="en-NZ"/>
+        </w:rPr>
+      </w:pPr>
+      <w:r>
+        <w:rPr>
+          <w:lang w:val="en-NZ"/>
+        </w:rPr>
+        <w:t xml:space="preserve">By providing clear schedules, detailed instructions, and timely reminders, </w:t>
+      </w:r>
+      <w:proofErr w:type="spellStart"/>
+      <w:r>
+        <w:rPr>
+          <w:lang w:val="en-NZ"/>
+        </w:rPr>
+        <w:t>Everdose</w:t>
+      </w:r>
+      <w:proofErr w:type="spellEnd"/>
+      <w:r>
+        <w:rPr>
+          <w:lang w:val="en-NZ"/>
+        </w:rPr>
+        <w:t xml:space="preserve"> turns the sometimes-complicated task of taking medicine into a routine that's easy to follow. This not only reduces stress but also helps the treatment work better.</w:t>
+      </w:r>
+    </w:p>
+    <w:p>
       <w:pPr>
         <w:pStyle w:val="Heading1"/>
       </w:pPr>
       <w:r>
-        <w:t>The</w:t>
-      </w:r>
-      <w:r>
-        <w:t xml:space="preserve"> Problem:</w:t>
+        <w:t>Vision Statement</w:t>
       </w:r>
     </w:p>
     <w:p/>
-    <w:p>
-      <w:r>
-        <w:t>Taking medicine isn't always straightforward. For individuals with chronic conditions or specific treatment plans, keeping track of different medications, dosages, and schedules can be confusing. This complexity is even more daunting for caregivers, who want to ensure their loved ones receive the best care possible.</w:t>
-      </w:r>
-    </w:p>
     <w:p/>
+    <w:p/>
+    <w:p/>
+    <w:p/>
+    <w:p/>
+    <w:p/>
+    <w:p/>
+    <w:p/>
+    <w:p/>
+    <w:p/>
+    <w:p/>
+    <w:p/>
+    <w:p/>
+    <w:p/>
+    <w:p/>
+    <w:p/>
+    <w:p/>
     <w:p>
       <w:pPr>
         <w:pStyle w:val="Heading1"/>
       </w:pPr>
       <w:r>
-        <w:t>The Solution:</w:t>
-      </w:r>
-    </w:p>
+        <w:t>Product Backlog</w:t>
+      </w:r>
+    </w:p>
+    <w:p>
+      <w:r>
+        <w:t xml:space="preserve">The product blog </w:t>
+      </w:r>
+      <w:r>
+        <w:t>consists</w:t>
+      </w:r>
+      <w:r>
+        <w:t xml:space="preserve"> of user stories </w:t>
+      </w:r>
+      <w:r>
+        <w:t>from</w:t>
+      </w:r>
+      <w:r>
+        <w:t xml:space="preserve"> patient and caregiver</w:t>
+      </w:r>
+      <w:r>
+        <w:t>,</w:t>
+      </w:r>
+      <w:r>
+        <w:t xml:space="preserve"> the user stories </w:t>
+      </w:r>
+      <w:r>
+        <w:t>which</w:t>
+      </w:r>
+      <w:r>
+        <w:t xml:space="preserve"> achieves the essential </w:t>
+      </w:r>
+      <w:r>
+        <w:t>functionality of the app is considered high</w:t>
+      </w:r>
+      <w:r>
+        <w:t xml:space="preserve"> </w:t>
+      </w:r>
+      <w:r>
+        <w:t xml:space="preserve">as well as </w:t>
+      </w:r>
+      <w:r>
+        <w:t xml:space="preserve">dependency. </w:t>
+      </w:r>
+    </w:p>
+    <w:p>
+      <w:pPr>
+        <w:pStyle w:val="Heading2"/>
+      </w:pPr>
+      <w:r>
+        <w:t>User stories</w:t>
+      </w:r>
+      <w:r>
+        <w:t>:</w:t>
+      </w:r>
+    </w:p>
+    <w:tbl>
+      <w:tblPr>
+        <w:tblStyle w:val="TableGridLight"/>
+        <w:tblW w:w="0" w:type="auto"/>
+        <w:tblLook w:val="04A0" w:firstRow="1" w:lastRow="0" w:firstColumn="1" w:lastColumn="0" w:noHBand="0" w:noVBand="1"/>
+      </w:tblPr>
+      <w:tblGrid>
+        <w:gridCol w:w="846"/>
+        <w:gridCol w:w="8515"/>
+        <w:gridCol w:w="1429"/>
+      </w:tblGrid>
+      <w:tr>
+        <w:tc>
+          <w:tcPr>
+            <w:tcW w:w="846" w:type="dxa"/>
+            <w:shd w:val="clear" w:color="auto" w:fill="002060"/>
+          </w:tcPr>
+          <w:p>
+            <w:r>
+              <w:t>ID</w:t>
+            </w:r>
+          </w:p>
+        </w:tc>
+        <w:tc>
+          <w:tcPr>
+            <w:tcW w:w="8515" w:type="dxa"/>
+            <w:shd w:val="clear" w:color="auto" w:fill="002060"/>
+          </w:tcPr>
+          <w:p>
+            <w:r>
+              <w:t>Description</w:t>
+            </w:r>
+          </w:p>
+        </w:tc>
+        <w:tc>
+          <w:tcPr>
+            <w:tcW w:w="1429" w:type="dxa"/>
+            <w:shd w:val="clear" w:color="auto" w:fill="002060"/>
+          </w:tcPr>
+          <w:p>
+            <w:r>
+              <w:t>Priority</w:t>
+            </w:r>
+          </w:p>
+        </w:tc>
+      </w:tr>
+      <w:tr>
+        <w:tc>
+          <w:tcPr>
+            <w:tcW w:w="846" w:type="dxa"/>
+          </w:tcPr>
+          <w:p>
+            <w:pPr>
+              <w:pStyle w:val="ListParagraph"/>
+              <w:numPr>
+                <w:ilvl w:val="0"/>
+                <w:numId w:val="9"/>
+              </w:numPr>
+            </w:pPr>
+          </w:p>
+        </w:tc>
+        <w:tc>
+          <w:tcPr>
+            <w:tcW w:w="8515" w:type="dxa"/>
+          </w:tcPr>
+          <w:p>
+            <w:r>
+              <w:t>As a patient,</w:t>
+            </w:r>
+          </w:p>
+          <w:p>
+            <w:r>
+              <w:t>I want to be able to register an account with login details</w:t>
+            </w:r>
+            <w:r>
+              <w:t>,</w:t>
+            </w:r>
+          </w:p>
+          <w:p>
+            <w:r>
+              <w:t xml:space="preserve">So that only registered </w:t>
+            </w:r>
+            <w:r>
+              <w:t>authorized</w:t>
+            </w:r>
+            <w:r>
+              <w:t xml:space="preserve"> users can see or update my medication schedules.</w:t>
+            </w:r>
+          </w:p>
+        </w:tc>
+        <w:tc>
+          <w:tcPr>
+            <w:tcW w:w="1429" w:type="dxa"/>
+          </w:tcPr>
+          <w:p>
+            <w:r>
+              <w:t>High</w:t>
+            </w:r>
+          </w:p>
+        </w:tc>
+      </w:tr>
+      <w:tr>
+        <w:tc>
+          <w:tcPr>
+            <w:tcW w:w="846" w:type="dxa"/>
+          </w:tcPr>
+          <w:p>
+            <w:pPr>
+              <w:pStyle w:val="ListParagraph"/>
+              <w:numPr>
+                <w:ilvl w:val="0"/>
+                <w:numId w:val="9"/>
+              </w:numPr>
+            </w:pPr>
+          </w:p>
+        </w:tc>
+        <w:tc>
+          <w:tcPr>
+            <w:tcW w:w="8515" w:type="dxa"/>
+          </w:tcPr>
+          <w:p>
+            <w:r>
+              <w:t>As a patient,</w:t>
+            </w:r>
+          </w:p>
+          <w:p>
+            <w:r>
+              <w:t>I want to be able to set up a schedule for my prescribed medication,</w:t>
+            </w:r>
+          </w:p>
+          <w:p>
+            <w:r>
+              <w:t>So that I can keep track of all my medications.</w:t>
+            </w:r>
+          </w:p>
+        </w:tc>
+        <w:tc>
+          <w:tcPr>
+            <w:tcW w:w="1429" w:type="dxa"/>
+          </w:tcPr>
+          <w:p>
+            <w:r>
+              <w:t>High</w:t>
+            </w:r>
+          </w:p>
+        </w:tc>
+      </w:tr>
+      <w:tr>
+        <w:tc>
+          <w:tcPr>
+            <w:tcW w:w="846" w:type="dxa"/>
+          </w:tcPr>
+          <w:p>
+            <w:pPr>
+              <w:pStyle w:val="ListParagraph"/>
+              <w:numPr>
+                <w:ilvl w:val="0"/>
+                <w:numId w:val="9"/>
+              </w:numPr>
+            </w:pPr>
+          </w:p>
+        </w:tc>
+        <w:tc>
+          <w:tcPr>
+            <w:tcW w:w="8515" w:type="dxa"/>
+          </w:tcPr>
+          <w:p>
+            <w:r>
+              <w:t>As a patient,</w:t>
+            </w:r>
+          </w:p>
+          <w:p>
+            <w:r>
+              <w:t>I want to be able to view my medication history in the app,</w:t>
+            </w:r>
+          </w:p>
+          <w:p>
+            <w:r>
+              <w:t>So that I can see whether I've missed any doses.</w:t>
+            </w:r>
+          </w:p>
+        </w:tc>
+        <w:tc>
+          <w:tcPr>
+            <w:tcW w:w="1429" w:type="dxa"/>
+          </w:tcPr>
+          <w:p>
+            <w:r>
+              <w:t>High</w:t>
+            </w:r>
+          </w:p>
+        </w:tc>
+      </w:tr>
+      <w:tr>
+        <w:tc>
+          <w:tcPr>
+            <w:tcW w:w="846" w:type="dxa"/>
+          </w:tcPr>
+          <w:p>
+            <w:pPr>
+              <w:pStyle w:val="ListParagraph"/>
+              <w:numPr>
+                <w:ilvl w:val="0"/>
+                <w:numId w:val="9"/>
+              </w:numPr>
+            </w:pPr>
+          </w:p>
+        </w:tc>
+        <w:tc>
+          <w:tcPr>
+            <w:tcW w:w="8515" w:type="dxa"/>
+          </w:tcPr>
+          <w:p>
+            <w:r>
+              <w:t>As a patient,</w:t>
+            </w:r>
+          </w:p>
+          <w:p>
+            <w:r>
+              <w:t>I want to be able to receive reminders for when I need to take medications,</w:t>
+            </w:r>
+          </w:p>
+          <w:p>
+            <w:r>
+              <w:t>So that I don't forget to take them when I need them.</w:t>
+            </w:r>
+          </w:p>
+        </w:tc>
+        <w:tc>
+          <w:tcPr>
+            <w:tcW w:w="1429" w:type="dxa"/>
+          </w:tcPr>
+          <w:p>
+            <w:r>
+              <w:t>High</w:t>
+            </w:r>
+          </w:p>
+        </w:tc>
+      </w:tr>
+      <w:tr>
+        <w:tc>
+          <w:tcPr>
+            <w:tcW w:w="846" w:type="dxa"/>
+          </w:tcPr>
+          <w:p>
+            <w:pPr>
+              <w:pStyle w:val="ListParagraph"/>
+              <w:numPr>
+                <w:ilvl w:val="0"/>
+                <w:numId w:val="9"/>
+              </w:numPr>
+            </w:pPr>
+          </w:p>
+        </w:tc>
+        <w:tc>
+          <w:tcPr>
+            <w:tcW w:w="8515" w:type="dxa"/>
+          </w:tcPr>
+          <w:p>
+            <w:r>
+              <w:t>As a patient,</w:t>
+            </w:r>
+          </w:p>
+          <w:p>
+            <w:r>
+              <w:t>I want to be able to view my medication history in the app,</w:t>
+            </w:r>
+          </w:p>
+          <w:p>
+            <w:r>
+              <w:t>So that I can see whether I've been taking my medication on time.</w:t>
+            </w:r>
+          </w:p>
+        </w:tc>
+        <w:tc>
+          <w:tcPr>
+            <w:tcW w:w="1429" w:type="dxa"/>
+          </w:tcPr>
+          <w:p>
+            <w:r>
+              <w:t>Medium</w:t>
+            </w:r>
+          </w:p>
+        </w:tc>
+      </w:tr>
+      <w:tr>
+        <w:tc>
+          <w:tcPr>
+            <w:tcW w:w="846" w:type="dxa"/>
+          </w:tcPr>
+          <w:p>
+            <w:pPr>
+              <w:pStyle w:val="ListParagraph"/>
+              <w:numPr>
+                <w:ilvl w:val="0"/>
+                <w:numId w:val="9"/>
+              </w:numPr>
+            </w:pPr>
+          </w:p>
+        </w:tc>
+        <w:tc>
+          <w:tcPr>
+            <w:tcW w:w="8515" w:type="dxa"/>
+          </w:tcPr>
+          <w:p>
+            <w:r>
+              <w:t>As a caregiver,</w:t>
+            </w:r>
+          </w:p>
+          <w:p>
+            <w:r>
+              <w:t>I want to receive notifications when the patient misses a medication dose,</w:t>
+            </w:r>
+          </w:p>
+          <w:p>
+            <w:r>
+              <w:t>So that I can remind them to take it.</w:t>
+            </w:r>
+          </w:p>
+        </w:tc>
+        <w:tc>
+          <w:tcPr>
+            <w:tcW w:w="1429" w:type="dxa"/>
+          </w:tcPr>
+          <w:p>
+            <w:r>
+              <w:t>High</w:t>
+            </w:r>
+          </w:p>
+        </w:tc>
+      </w:tr>
+      <w:tr>
+        <w:tc>
+          <w:tcPr>
+            <w:tcW w:w="846" w:type="dxa"/>
+          </w:tcPr>
+          <w:p>
+            <w:pPr>
+              <w:pStyle w:val="ListParagraph"/>
+              <w:numPr>
+                <w:ilvl w:val="0"/>
+                <w:numId w:val="9"/>
+              </w:numPr>
+            </w:pPr>
+          </w:p>
+        </w:tc>
+        <w:tc>
+          <w:tcPr>
+            <w:tcW w:w="8515" w:type="dxa"/>
+          </w:tcPr>
+          <w:p>
+            <w:r>
+              <w:t>As a caregiver responsible for multiple patients, </w:t>
+            </w:r>
+          </w:p>
+          <w:p>
+            <w:r>
+              <w:t>I want to be able to manage medication schedules for multiple patients within the app, </w:t>
+            </w:r>
+          </w:p>
+          <w:p>
+            <w:r>
+              <w:t>So that I can efficiently monitor and provide care for each patient.</w:t>
+            </w:r>
+          </w:p>
+        </w:tc>
+        <w:tc>
+          <w:tcPr>
+            <w:tcW w:w="1429" w:type="dxa"/>
+          </w:tcPr>
+          <w:p>
+            <w:r>
+              <w:t>High</w:t>
+            </w:r>
+          </w:p>
+        </w:tc>
+      </w:tr>
+      <w:tr>
+        <w:tc>
+          <w:tcPr>
+            <w:tcW w:w="846" w:type="dxa"/>
+          </w:tcPr>
+          <w:p>
+            <w:pPr>
+              <w:pStyle w:val="ListParagraph"/>
+              <w:numPr>
+                <w:ilvl w:val="0"/>
+                <w:numId w:val="9"/>
+              </w:numPr>
+            </w:pPr>
+          </w:p>
+        </w:tc>
+        <w:tc>
+          <w:tcPr>
+            <w:tcW w:w="8515" w:type="dxa"/>
+          </w:tcPr>
+          <w:p/>
+        </w:tc>
+        <w:tc>
+          <w:tcPr>
+            <w:tcW w:w="1429" w:type="dxa"/>
+          </w:tcPr>
+          <w:p/>
+        </w:tc>
+      </w:tr>
+    </w:tbl>
     <w:p/>
     <w:p>
       <w:pPr>
-        <w:rPr>
-          <w:lang w:val="en-NZ"/>
-        </w:rPr>
-      </w:pPr>
-      <w:r>
-        <w:rPr>
-          <w:lang w:val="en-NZ"/>
-        </w:rPr>
-        <w:t>Everdose is like a personal assistant for medicine. It keeps track of when to take each medicine, how much to take, and even reminds you so you don't forget. This means less worry and more confidence in knowing you're getting the right care.</w:t>
-      </w:r>
-    </w:p>
-    <w:p>
-      <w:pPr>
-        <w:rPr>
-          <w:lang w:val="en-NZ"/>
-        </w:rPr>
-      </w:pPr>
-      <w:r>
-        <w:rPr>
-          <w:lang w:val="en-NZ"/>
-        </w:rPr>
-        <w:t>By providing clear schedules, detailed instructions, and timely reminders, Everdose turns the sometimes-complicated task of taking medicine into a routine that's easy to follow. This not only reduces stress but also helps the treatment work better.</w:t>
+        <w:pStyle w:val="Heading2"/>
+      </w:pPr>
+      <w:r>
+        <w:t>Requirement</w:t>
+      </w:r>
+      <w:r>
+        <w:t>s</w:t>
+      </w:r>
+      <w:r>
+        <w:t xml:space="preserve"> and Specifications</w:t>
+      </w:r>
+    </w:p>
+    <w:p>
+      <w:pPr>
+        <w:pStyle w:val="Heading1"/>
+      </w:pPr>
+      <w:r>
+        <w:t>Prototype and Scope</w:t>
+      </w:r>
+    </w:p>
+    <w:p>
+      <w:pPr>
+        <w:pStyle w:val="Heading1"/>
+      </w:pPr>
+      <w:r>
+        <w:t>Application Architecture</w:t>
+      </w:r>
+    </w:p>
+    <w:p>
+      <w:pPr>
+        <w:rPr>
+          <w:rFonts w:ascii="Calibri" w:eastAsia="Calibri" w:hAnsi="Calibri" w:cs="Calibri"/>
+        </w:rPr>
+      </w:pPr>
+      <w:r>
+        <w:rPr>
+          <w:rFonts w:ascii="system-ui" w:eastAsia="system-ui" w:hAnsi="system-ui" w:cs="system-ui"/>
+          <w:color w:val="374151"/>
+          <w:sz w:val="24"/>
+          <w:szCs w:val="24"/>
+        </w:rPr>
+        <w:t>This architectural design outlines a medication tracking application using Amazon Web Services (AWS). It employs AWS services for user management, data storage, notifications, security, and scalability. The design emphasizes secure patient management, caregiver support, medication reminders, and data analytics, ensuring a robust and flexible solution for healthcare needs.</w:t>
+      </w:r>
+    </w:p>
+    <w:p>
+      <w:pPr>
+        <w:spacing w:before="300" w:after="300"/>
+        <w:rPr>
+          <w:rFonts w:ascii="Segoe UI" w:eastAsia="Segoe UI" w:hAnsi="Segoe UI" w:cs="Segoe UI"/>
+          <w:color w:val="374151"/>
+          <w:sz w:val="24"/>
+          <w:szCs w:val="24"/>
+        </w:rPr>
+      </w:pPr>
+      <w:r>
+        <w:rPr>
+          <w:rFonts w:ascii="Segoe UI" w:eastAsia="Segoe UI" w:hAnsi="Segoe UI" w:cs="Segoe UI"/>
+          <w:b/>
+          <w:bCs/>
+          <w:color w:val="374151"/>
+          <w:sz w:val="24"/>
+          <w:szCs w:val="24"/>
+        </w:rPr>
+        <w:t>1</w:t>
+      </w:r>
+      <w:r>
+        <w:rPr>
+          <w:rFonts w:ascii="Segoe UI" w:eastAsia="Segoe UI" w:hAnsi="Segoe UI" w:cs="Segoe UI"/>
+          <w:color w:val="374151"/>
+          <w:sz w:val="24"/>
+          <w:szCs w:val="24"/>
+        </w:rPr>
+        <w:t>. User Interface (UI):</w:t>
+      </w:r>
+    </w:p>
+    <w:p>
+      <w:pPr>
+        <w:pStyle w:val="ListParagraph"/>
+        <w:numPr>
+          <w:ilvl w:val="0"/>
+          <w:numId w:val="1"/>
+        </w:numPr>
+        <w:tabs>
+          <w:tab w:val="left" w:pos="0"/>
+          <w:tab w:val="left" w:pos="720"/>
+        </w:tabs>
+        <w:spacing w:after="0"/>
+        <w:rPr>
+          <w:rFonts w:ascii="Segoe UI" w:eastAsia="Segoe UI" w:hAnsi="Segoe UI" w:cs="Segoe UI"/>
+          <w:color w:val="374151"/>
+          <w:sz w:val="24"/>
+          <w:szCs w:val="24"/>
+        </w:rPr>
+      </w:pPr>
+      <w:r>
+        <w:rPr>
+          <w:rFonts w:ascii="Segoe UI" w:eastAsia="Segoe UI" w:hAnsi="Segoe UI" w:cs="Segoe UI"/>
+          <w:color w:val="374151"/>
+          <w:sz w:val="24"/>
+          <w:szCs w:val="24"/>
+        </w:rPr>
+        <w:t>Develop the user interface as a web application.</w:t>
+      </w:r>
+    </w:p>
+    <w:p>
+      <w:pPr>
+        <w:pStyle w:val="ListParagraph"/>
+        <w:numPr>
+          <w:ilvl w:val="0"/>
+          <w:numId w:val="1"/>
+        </w:numPr>
+        <w:tabs>
+          <w:tab w:val="left" w:pos="0"/>
+          <w:tab w:val="left" w:pos="720"/>
+        </w:tabs>
+        <w:spacing w:after="0"/>
+        <w:rPr>
+          <w:rFonts w:ascii="Segoe UI" w:eastAsia="Segoe UI" w:hAnsi="Segoe UI" w:cs="Segoe UI"/>
+          <w:color w:val="374151"/>
+          <w:sz w:val="24"/>
+          <w:szCs w:val="24"/>
+        </w:rPr>
+      </w:pPr>
+      <w:r>
+        <w:rPr>
+          <w:rFonts w:ascii="Segoe UI" w:eastAsia="Segoe UI" w:hAnsi="Segoe UI" w:cs="Segoe UI"/>
+          <w:color w:val="374151"/>
+          <w:sz w:val="24"/>
+          <w:szCs w:val="24"/>
+        </w:rPr>
+        <w:t>Host the UI using Amazon S3 for static web content or AWS Elastic Beanstalk for web applications.</w:t>
+      </w:r>
+    </w:p>
+    <w:p>
+      <w:pPr>
+        <w:spacing w:before="300" w:after="300"/>
+        <w:rPr>
+          <w:rFonts w:ascii="Segoe UI" w:eastAsia="Segoe UI" w:hAnsi="Segoe UI" w:cs="Segoe UI"/>
+          <w:color w:val="374151"/>
+          <w:sz w:val="24"/>
+          <w:szCs w:val="24"/>
+        </w:rPr>
+      </w:pPr>
+      <w:r>
+        <w:rPr>
+          <w:rFonts w:ascii="Segoe UI" w:eastAsia="Segoe UI" w:hAnsi="Segoe UI" w:cs="Segoe UI"/>
+          <w:color w:val="374151"/>
+          <w:sz w:val="24"/>
+          <w:szCs w:val="24"/>
+        </w:rPr>
+        <w:t>2. Authentication and Authorization:</w:t>
+      </w:r>
+    </w:p>
+    <w:p>
+      <w:pPr>
+        <w:pStyle w:val="ListParagraph"/>
+        <w:numPr>
+          <w:ilvl w:val="0"/>
+          <w:numId w:val="1"/>
+        </w:numPr>
+        <w:tabs>
+          <w:tab w:val="left" w:pos="0"/>
+          <w:tab w:val="left" w:pos="720"/>
+        </w:tabs>
+        <w:spacing w:after="0"/>
+        <w:rPr>
+          <w:rFonts w:ascii="Segoe UI" w:eastAsia="Segoe UI" w:hAnsi="Segoe UI" w:cs="Segoe UI"/>
+          <w:color w:val="374151"/>
+          <w:sz w:val="24"/>
+          <w:szCs w:val="24"/>
+        </w:rPr>
+      </w:pPr>
+      <w:r>
+        <w:rPr>
+          <w:rFonts w:ascii="Segoe UI" w:eastAsia="Segoe UI" w:hAnsi="Segoe UI" w:cs="Segoe UI"/>
+          <w:color w:val="374151"/>
+          <w:sz w:val="24"/>
+          <w:szCs w:val="24"/>
+        </w:rPr>
+        <w:t xml:space="preserve">Use Amazon </w:t>
+      </w:r>
+      <w:proofErr w:type="spellStart"/>
+      <w:r>
+        <w:rPr>
+          <w:rFonts w:ascii="Segoe UI" w:eastAsia="Segoe UI" w:hAnsi="Segoe UI" w:cs="Segoe UI"/>
+          <w:color w:val="374151"/>
+          <w:sz w:val="24"/>
+          <w:szCs w:val="24"/>
+        </w:rPr>
+        <w:t>Cognito</w:t>
+      </w:r>
+      <w:proofErr w:type="spellEnd"/>
+      <w:r>
+        <w:rPr>
+          <w:rFonts w:ascii="Segoe UI" w:eastAsia="Segoe UI" w:hAnsi="Segoe UI" w:cs="Segoe UI"/>
+          <w:color w:val="374151"/>
+          <w:sz w:val="24"/>
+          <w:szCs w:val="24"/>
+        </w:rPr>
+        <w:t xml:space="preserve"> for user authentication, including OAuth 2.0 and JWT support.</w:t>
+      </w:r>
+    </w:p>
+    <w:p>
+      <w:pPr>
+        <w:pStyle w:val="ListParagraph"/>
+        <w:numPr>
+          <w:ilvl w:val="0"/>
+          <w:numId w:val="1"/>
+        </w:numPr>
+        <w:tabs>
+          <w:tab w:val="left" w:pos="0"/>
+          <w:tab w:val="left" w:pos="720"/>
+        </w:tabs>
+        <w:spacing w:after="0"/>
+        <w:rPr>
+          <w:rFonts w:ascii="Segoe UI" w:eastAsia="Segoe UI" w:hAnsi="Segoe UI" w:cs="Segoe UI"/>
+          <w:color w:val="374151"/>
+          <w:sz w:val="24"/>
+          <w:szCs w:val="24"/>
+        </w:rPr>
+      </w:pPr>
+      <w:r>
+        <w:rPr>
+          <w:rFonts w:ascii="Segoe UI" w:eastAsia="Segoe UI" w:hAnsi="Segoe UI" w:cs="Segoe UI"/>
+          <w:color w:val="374151"/>
+          <w:sz w:val="24"/>
+          <w:szCs w:val="24"/>
+        </w:rPr>
+        <w:t>Implement fine-grained access control with AWS Identity and Access Management (IAM).</w:t>
+      </w:r>
+    </w:p>
+    <w:p>
+      <w:pPr>
+        <w:spacing w:before="300" w:after="300"/>
+        <w:rPr>
+          <w:rFonts w:ascii="Segoe UI" w:eastAsia="Segoe UI" w:hAnsi="Segoe UI" w:cs="Segoe UI"/>
+          <w:color w:val="374151"/>
+          <w:sz w:val="24"/>
+          <w:szCs w:val="24"/>
+        </w:rPr>
+      </w:pPr>
+      <w:r>
+        <w:rPr>
+          <w:rFonts w:ascii="Segoe UI" w:eastAsia="Segoe UI" w:hAnsi="Segoe UI" w:cs="Segoe UI"/>
+          <w:color w:val="374151"/>
+          <w:sz w:val="24"/>
+          <w:szCs w:val="24"/>
+        </w:rPr>
+        <w:t>3. Patient Management:</w:t>
+      </w:r>
+    </w:p>
+    <w:p>
+      <w:pPr>
+        <w:pStyle w:val="ListParagraph"/>
+        <w:numPr>
+          <w:ilvl w:val="0"/>
+          <w:numId w:val="1"/>
+        </w:numPr>
+        <w:tabs>
+          <w:tab w:val="left" w:pos="0"/>
+          <w:tab w:val="left" w:pos="720"/>
+        </w:tabs>
+        <w:spacing w:after="0"/>
+        <w:rPr>
+          <w:rFonts w:ascii="Segoe UI" w:eastAsia="Segoe UI" w:hAnsi="Segoe UI" w:cs="Segoe UI"/>
+          <w:color w:val="374151"/>
+          <w:sz w:val="24"/>
+          <w:szCs w:val="24"/>
+        </w:rPr>
+      </w:pPr>
+      <w:r>
+        <w:rPr>
+          <w:rFonts w:ascii="Segoe UI" w:eastAsia="Segoe UI" w:hAnsi="Segoe UI" w:cs="Segoe UI"/>
+          <w:color w:val="374151"/>
+          <w:sz w:val="24"/>
+          <w:szCs w:val="24"/>
+        </w:rPr>
+        <w:t>Store patient profiles and caregiver access permissions in Amazon DynamoDB, a NoSQL database for flexibility and scalability.</w:t>
+      </w:r>
+    </w:p>
+    <w:p>
+      <w:pPr>
+        <w:spacing w:before="300" w:after="300"/>
+        <w:rPr>
+          <w:rFonts w:ascii="Segoe UI" w:eastAsia="Segoe UI" w:hAnsi="Segoe UI" w:cs="Segoe UI"/>
+          <w:color w:val="374151"/>
+          <w:sz w:val="24"/>
+          <w:szCs w:val="24"/>
+        </w:rPr>
+      </w:pPr>
+      <w:r>
+        <w:rPr>
+          <w:rFonts w:ascii="Segoe UI" w:eastAsia="Segoe UI" w:hAnsi="Segoe UI" w:cs="Segoe UI"/>
+          <w:color w:val="374151"/>
+          <w:sz w:val="24"/>
+          <w:szCs w:val="24"/>
+        </w:rPr>
+        <w:t>4. Medication Schedule Management:</w:t>
+      </w:r>
+    </w:p>
+    <w:p>
+      <w:pPr>
+        <w:pStyle w:val="ListParagraph"/>
+        <w:numPr>
+          <w:ilvl w:val="0"/>
+          <w:numId w:val="1"/>
+        </w:numPr>
+        <w:tabs>
+          <w:tab w:val="left" w:pos="0"/>
+          <w:tab w:val="left" w:pos="720"/>
+        </w:tabs>
+        <w:spacing w:after="0"/>
+        <w:rPr>
+          <w:rFonts w:ascii="Segoe UI" w:eastAsia="Segoe UI" w:hAnsi="Segoe UI" w:cs="Segoe UI"/>
+          <w:color w:val="374151"/>
+          <w:sz w:val="24"/>
+          <w:szCs w:val="24"/>
+        </w:rPr>
+      </w:pPr>
+      <w:r>
+        <w:rPr>
+          <w:rFonts w:ascii="Segoe UI" w:eastAsia="Segoe UI" w:hAnsi="Segoe UI" w:cs="Segoe UI"/>
+          <w:color w:val="374151"/>
+          <w:sz w:val="24"/>
+          <w:szCs w:val="24"/>
+        </w:rPr>
+        <w:t>Store medication schedules in DynamoDB.</w:t>
+      </w:r>
+    </w:p>
+    <w:p>
+      <w:pPr>
+        <w:pStyle w:val="ListParagraph"/>
+        <w:numPr>
+          <w:ilvl w:val="0"/>
+          <w:numId w:val="1"/>
+        </w:numPr>
+        <w:tabs>
+          <w:tab w:val="left" w:pos="0"/>
+          <w:tab w:val="left" w:pos="720"/>
+        </w:tabs>
+        <w:spacing w:after="0"/>
+        <w:rPr>
+          <w:rFonts w:ascii="Segoe UI" w:eastAsia="Segoe UI" w:hAnsi="Segoe UI" w:cs="Segoe UI"/>
+          <w:color w:val="374151"/>
+          <w:sz w:val="24"/>
+          <w:szCs w:val="24"/>
+        </w:rPr>
+      </w:pPr>
+      <w:r>
+        <w:rPr>
+          <w:rFonts w:ascii="Segoe UI" w:eastAsia="Segoe UI" w:hAnsi="Segoe UI" w:cs="Segoe UI"/>
+          <w:color w:val="374151"/>
+          <w:sz w:val="24"/>
+          <w:szCs w:val="24"/>
+        </w:rPr>
+        <w:t>Create a RESTful API using AWS API Gateway and AWS Lambda for interaction with schedules.</w:t>
+      </w:r>
+    </w:p>
+    <w:p>
+      <w:pPr>
+        <w:spacing w:before="300" w:after="300"/>
+        <w:rPr>
+          <w:rFonts w:ascii="Segoe UI" w:eastAsia="Segoe UI" w:hAnsi="Segoe UI" w:cs="Segoe UI"/>
+          <w:color w:val="374151"/>
+          <w:sz w:val="24"/>
+          <w:szCs w:val="24"/>
+        </w:rPr>
+      </w:pPr>
+      <w:r>
+        <w:rPr>
+          <w:rFonts w:ascii="Segoe UI" w:eastAsia="Segoe UI" w:hAnsi="Segoe UI" w:cs="Segoe UI"/>
+          <w:color w:val="374151"/>
+          <w:sz w:val="24"/>
+          <w:szCs w:val="24"/>
+        </w:rPr>
+        <w:t>5. Medication Reminder Service:</w:t>
+      </w:r>
+    </w:p>
+    <w:p>
+      <w:pPr>
+        <w:pStyle w:val="ListParagraph"/>
+        <w:numPr>
+          <w:ilvl w:val="0"/>
+          <w:numId w:val="1"/>
+        </w:numPr>
+        <w:tabs>
+          <w:tab w:val="left" w:pos="0"/>
+          <w:tab w:val="left" w:pos="720"/>
+        </w:tabs>
+        <w:spacing w:after="0"/>
+        <w:rPr>
+          <w:rFonts w:ascii="Segoe UI" w:eastAsia="Segoe UI" w:hAnsi="Segoe UI" w:cs="Segoe UI"/>
+          <w:color w:val="374151"/>
+          <w:sz w:val="24"/>
+          <w:szCs w:val="24"/>
+        </w:rPr>
+      </w:pPr>
+      <w:r>
+        <w:rPr>
+          <w:rFonts w:ascii="Segoe UI" w:eastAsia="Segoe UI" w:hAnsi="Segoe UI" w:cs="Segoe UI"/>
+          <w:color w:val="374151"/>
+          <w:sz w:val="24"/>
+          <w:szCs w:val="24"/>
+        </w:rPr>
+        <w:t>Use AWS Simple Notification Service (SNS) for sending reminder notifications.</w:t>
+      </w:r>
+    </w:p>
+    <w:p>
+      <w:pPr>
+        <w:pStyle w:val="ListParagraph"/>
+        <w:numPr>
+          <w:ilvl w:val="0"/>
+          <w:numId w:val="1"/>
+        </w:numPr>
+        <w:tabs>
+          <w:tab w:val="left" w:pos="0"/>
+          <w:tab w:val="left" w:pos="720"/>
+        </w:tabs>
+        <w:spacing w:after="0"/>
+        <w:rPr>
+          <w:rFonts w:ascii="Segoe UI" w:eastAsia="Segoe UI" w:hAnsi="Segoe UI" w:cs="Segoe UI"/>
+          <w:color w:val="374151"/>
+          <w:sz w:val="24"/>
+          <w:szCs w:val="24"/>
+        </w:rPr>
+      </w:pPr>
+      <w:r>
+        <w:rPr>
+          <w:rFonts w:ascii="Segoe UI" w:eastAsia="Segoe UI" w:hAnsi="Segoe UI" w:cs="Segoe UI"/>
+          <w:color w:val="374151"/>
+          <w:sz w:val="24"/>
+          <w:szCs w:val="24"/>
+        </w:rPr>
+        <w:t>Create a scheduled AWS Lambda function to send reminders.</w:t>
+      </w:r>
+    </w:p>
+    <w:p>
+      <w:pPr>
+        <w:spacing w:before="300" w:after="300"/>
+        <w:rPr>
+          <w:rFonts w:ascii="Segoe UI" w:eastAsia="Segoe UI" w:hAnsi="Segoe UI" w:cs="Segoe UI"/>
+          <w:color w:val="374151"/>
+          <w:sz w:val="24"/>
+          <w:szCs w:val="24"/>
+        </w:rPr>
+      </w:pPr>
+      <w:r>
+        <w:rPr>
+          <w:rFonts w:ascii="Segoe UI" w:eastAsia="Segoe UI" w:hAnsi="Segoe UI" w:cs="Segoe UI"/>
+          <w:color w:val="374151"/>
+          <w:sz w:val="24"/>
+          <w:szCs w:val="24"/>
+        </w:rPr>
+        <w:t>6. Caregiver Management:</w:t>
+      </w:r>
+    </w:p>
+    <w:p>
+      <w:pPr>
+        <w:pStyle w:val="ListParagraph"/>
+        <w:numPr>
+          <w:ilvl w:val="0"/>
+          <w:numId w:val="1"/>
+        </w:numPr>
+        <w:tabs>
+          <w:tab w:val="left" w:pos="0"/>
+          <w:tab w:val="left" w:pos="720"/>
+        </w:tabs>
+        <w:spacing w:after="0"/>
+        <w:rPr>
+          <w:rFonts w:ascii="Segoe UI" w:eastAsia="Segoe UI" w:hAnsi="Segoe UI" w:cs="Segoe UI"/>
+          <w:color w:val="374151"/>
+          <w:sz w:val="24"/>
+          <w:szCs w:val="24"/>
+        </w:rPr>
+      </w:pPr>
+      <w:r>
+        <w:rPr>
+          <w:rFonts w:ascii="Segoe UI" w:eastAsia="Segoe UI" w:hAnsi="Segoe UI" w:cs="Segoe UI"/>
+          <w:color w:val="374151"/>
+          <w:sz w:val="24"/>
+          <w:szCs w:val="24"/>
+        </w:rPr>
+        <w:t>Store caregiver profiles and relationships in DynamoDB.</w:t>
+      </w:r>
+    </w:p>
+    <w:p>
+      <w:pPr>
+        <w:pStyle w:val="ListParagraph"/>
+        <w:numPr>
+          <w:ilvl w:val="0"/>
+          <w:numId w:val="1"/>
+        </w:numPr>
+        <w:tabs>
+          <w:tab w:val="left" w:pos="0"/>
+          <w:tab w:val="left" w:pos="720"/>
+        </w:tabs>
+        <w:spacing w:after="0"/>
+        <w:rPr>
+          <w:rFonts w:ascii="Segoe UI" w:eastAsia="Segoe UI" w:hAnsi="Segoe UI" w:cs="Segoe UI"/>
+          <w:color w:val="374151"/>
+          <w:sz w:val="24"/>
+          <w:szCs w:val="24"/>
+        </w:rPr>
+      </w:pPr>
+      <w:r>
+        <w:rPr>
+          <w:rFonts w:ascii="Segoe UI" w:eastAsia="Segoe UI" w:hAnsi="Segoe UI" w:cs="Segoe UI"/>
+          <w:color w:val="374151"/>
+          <w:sz w:val="24"/>
+          <w:szCs w:val="24"/>
+        </w:rPr>
+        <w:t>Implement RESTful API for caregiver management using API Gateway and Lambda.</w:t>
+      </w:r>
+    </w:p>
+    <w:p>
+      <w:pPr>
+        <w:spacing w:before="300" w:after="300"/>
+        <w:rPr>
+          <w:rFonts w:ascii="Segoe UI" w:eastAsia="Segoe UI" w:hAnsi="Segoe UI" w:cs="Segoe UI"/>
+          <w:color w:val="374151"/>
+          <w:sz w:val="24"/>
+          <w:szCs w:val="24"/>
+        </w:rPr>
+      </w:pPr>
+      <w:r>
+        <w:rPr>
+          <w:rFonts w:ascii="Segoe UI" w:eastAsia="Segoe UI" w:hAnsi="Segoe UI" w:cs="Segoe UI"/>
+          <w:color w:val="374151"/>
+          <w:sz w:val="24"/>
+          <w:szCs w:val="24"/>
+        </w:rPr>
+        <w:t>7. Data Storage:</w:t>
+      </w:r>
+    </w:p>
+    <w:p>
+      <w:pPr>
+        <w:pStyle w:val="ListParagraph"/>
+        <w:numPr>
+          <w:ilvl w:val="0"/>
+          <w:numId w:val="1"/>
+        </w:numPr>
+        <w:tabs>
+          <w:tab w:val="left" w:pos="0"/>
+          <w:tab w:val="left" w:pos="720"/>
+        </w:tabs>
+        <w:spacing w:after="0"/>
+        <w:rPr>
+          <w:rFonts w:ascii="Segoe UI" w:eastAsia="Segoe UI" w:hAnsi="Segoe UI" w:cs="Segoe UI"/>
+          <w:color w:val="374151"/>
+          <w:sz w:val="24"/>
+          <w:szCs w:val="24"/>
+        </w:rPr>
+      </w:pPr>
+      <w:r>
+        <w:rPr>
+          <w:rFonts w:ascii="Segoe UI" w:eastAsia="Segoe UI" w:hAnsi="Segoe UI" w:cs="Segoe UI"/>
+          <w:color w:val="374151"/>
+          <w:sz w:val="24"/>
+          <w:szCs w:val="24"/>
+        </w:rPr>
+        <w:t>Use Amazon RDS (Relational Database Service) for storing structured data, such as user profiles, caregiver information, and historical data.</w:t>
+      </w:r>
+    </w:p>
+    <w:p>
+      <w:pPr>
+        <w:pStyle w:val="ListParagraph"/>
+        <w:numPr>
+          <w:ilvl w:val="0"/>
+          <w:numId w:val="1"/>
+        </w:numPr>
+        <w:tabs>
+          <w:tab w:val="left" w:pos="0"/>
+          <w:tab w:val="left" w:pos="720"/>
+        </w:tabs>
+        <w:spacing w:after="0"/>
+        <w:rPr>
+          <w:rFonts w:ascii="Segoe UI" w:eastAsia="Segoe UI" w:hAnsi="Segoe UI" w:cs="Segoe UI"/>
+          <w:color w:val="374151"/>
+          <w:sz w:val="24"/>
+          <w:szCs w:val="24"/>
+        </w:rPr>
+      </w:pPr>
+      <w:r>
+        <w:rPr>
+          <w:rFonts w:ascii="Segoe UI" w:eastAsia="Segoe UI" w:hAnsi="Segoe UI" w:cs="Segoe UI"/>
+          <w:color w:val="374151"/>
+          <w:sz w:val="24"/>
+          <w:szCs w:val="24"/>
+        </w:rPr>
+        <w:t>Use Amazon DynamoDB for unstructured data and high-velocity data storage.</w:t>
+      </w:r>
+    </w:p>
+    <w:p>
+      <w:pPr>
+        <w:spacing w:before="300" w:after="300"/>
+        <w:rPr>
+          <w:rFonts w:ascii="Segoe UI" w:eastAsia="Segoe UI" w:hAnsi="Segoe UI" w:cs="Segoe UI"/>
+          <w:color w:val="374151"/>
+          <w:sz w:val="24"/>
+          <w:szCs w:val="24"/>
+        </w:rPr>
+      </w:pPr>
+      <w:r>
+        <w:rPr>
+          <w:rFonts w:ascii="Segoe UI" w:eastAsia="Segoe UI" w:hAnsi="Segoe UI" w:cs="Segoe UI"/>
+          <w:color w:val="374151"/>
+          <w:sz w:val="24"/>
+          <w:szCs w:val="24"/>
+        </w:rPr>
+        <w:t>8. Patient-Caregiver Communication:</w:t>
+      </w:r>
+    </w:p>
+    <w:p>
+      <w:pPr>
+        <w:pStyle w:val="ListParagraph"/>
+        <w:numPr>
+          <w:ilvl w:val="0"/>
+          <w:numId w:val="1"/>
+        </w:numPr>
+        <w:tabs>
+          <w:tab w:val="left" w:pos="0"/>
+          <w:tab w:val="left" w:pos="720"/>
+        </w:tabs>
+        <w:spacing w:after="0"/>
+        <w:rPr>
+          <w:rFonts w:ascii="Segoe UI" w:eastAsia="Segoe UI" w:hAnsi="Segoe UI" w:cs="Segoe UI"/>
+          <w:color w:val="374151"/>
+          <w:sz w:val="24"/>
+          <w:szCs w:val="24"/>
+        </w:rPr>
+      </w:pPr>
+      <w:r>
+        <w:rPr>
+          <w:rFonts w:ascii="Segoe UI" w:eastAsia="Segoe UI" w:hAnsi="Segoe UI" w:cs="Segoe UI"/>
+          <w:color w:val="374151"/>
+          <w:sz w:val="24"/>
+          <w:szCs w:val="24"/>
+        </w:rPr>
+        <w:t>Use AWS Simple Notification Service (SNS) for sending notifications to caregivers.</w:t>
+      </w:r>
+    </w:p>
+    <w:p>
+      <w:pPr>
+        <w:pStyle w:val="ListParagraph"/>
+        <w:numPr>
+          <w:ilvl w:val="0"/>
+          <w:numId w:val="1"/>
+        </w:numPr>
+        <w:tabs>
+          <w:tab w:val="left" w:pos="0"/>
+          <w:tab w:val="left" w:pos="720"/>
+        </w:tabs>
+        <w:spacing w:after="0"/>
+        <w:rPr>
+          <w:rFonts w:ascii="Segoe UI" w:eastAsia="Segoe UI" w:hAnsi="Segoe UI" w:cs="Segoe UI"/>
+          <w:color w:val="374151"/>
+          <w:sz w:val="24"/>
+          <w:szCs w:val="24"/>
+        </w:rPr>
+      </w:pPr>
+      <w:r>
+        <w:rPr>
+          <w:rFonts w:ascii="Segoe UI" w:eastAsia="Segoe UI" w:hAnsi="Segoe UI" w:cs="Segoe UI"/>
+          <w:color w:val="374151"/>
+          <w:sz w:val="24"/>
+          <w:szCs w:val="24"/>
+        </w:rPr>
+        <w:t>Configure email and SMS notifications using Amazon SES and Amazon SNS, respectively.</w:t>
+      </w:r>
+    </w:p>
+    <w:p>
+      <w:pPr>
+        <w:spacing w:before="300" w:after="300"/>
+        <w:rPr>
+          <w:rFonts w:ascii="Segoe UI" w:eastAsia="Segoe UI" w:hAnsi="Segoe UI" w:cs="Segoe UI"/>
+          <w:color w:val="374151"/>
+          <w:sz w:val="24"/>
+          <w:szCs w:val="24"/>
+        </w:rPr>
+      </w:pPr>
+      <w:r>
+        <w:rPr>
+          <w:rFonts w:ascii="Segoe UI" w:eastAsia="Segoe UI" w:hAnsi="Segoe UI" w:cs="Segoe UI"/>
+          <w:color w:val="374151"/>
+          <w:sz w:val="24"/>
+          <w:szCs w:val="24"/>
+        </w:rPr>
+        <w:t>9. License Agreement Management:</w:t>
+      </w:r>
+    </w:p>
+    <w:p>
+      <w:pPr>
+        <w:pStyle w:val="ListParagraph"/>
+        <w:numPr>
+          <w:ilvl w:val="0"/>
+          <w:numId w:val="1"/>
+        </w:numPr>
+        <w:tabs>
+          <w:tab w:val="left" w:pos="0"/>
+          <w:tab w:val="left" w:pos="720"/>
+        </w:tabs>
+        <w:spacing w:after="0"/>
+        <w:rPr>
+          <w:rFonts w:ascii="Segoe UI" w:eastAsia="Segoe UI" w:hAnsi="Segoe UI" w:cs="Segoe UI"/>
+          <w:color w:val="374151"/>
+          <w:sz w:val="24"/>
+          <w:szCs w:val="24"/>
+        </w:rPr>
+      </w:pPr>
+      <w:r>
+        <w:rPr>
+          <w:rFonts w:ascii="Segoe UI" w:eastAsia="Segoe UI" w:hAnsi="Segoe UI" w:cs="Segoe UI"/>
+          <w:color w:val="374151"/>
+          <w:sz w:val="24"/>
+          <w:szCs w:val="24"/>
+        </w:rPr>
+        <w:t>Store license agreement acceptance status in DynamoDB.</w:t>
+      </w:r>
+    </w:p>
+    <w:p>
+      <w:pPr>
+        <w:pStyle w:val="ListParagraph"/>
+        <w:numPr>
+          <w:ilvl w:val="0"/>
+          <w:numId w:val="1"/>
+        </w:numPr>
+        <w:tabs>
+          <w:tab w:val="left" w:pos="0"/>
+          <w:tab w:val="left" w:pos="720"/>
+        </w:tabs>
+        <w:spacing w:after="0"/>
+        <w:rPr>
+          <w:rFonts w:ascii="Segoe UI" w:eastAsia="Segoe UI" w:hAnsi="Segoe UI" w:cs="Segoe UI"/>
+          <w:color w:val="374151"/>
+          <w:sz w:val="24"/>
+          <w:szCs w:val="24"/>
+        </w:rPr>
+      </w:pPr>
+      <w:r>
+        <w:rPr>
+          <w:rFonts w:ascii="Segoe UI" w:eastAsia="Segoe UI" w:hAnsi="Segoe UI" w:cs="Segoe UI"/>
+          <w:color w:val="374151"/>
+          <w:sz w:val="24"/>
+          <w:szCs w:val="24"/>
+        </w:rPr>
+        <w:t>Implement logic to display the agreement in the UI.</w:t>
+      </w:r>
+    </w:p>
+    <w:p>
+      <w:pPr>
+        <w:spacing w:before="300" w:after="300"/>
+        <w:rPr>
+          <w:rFonts w:ascii="Segoe UI" w:eastAsia="Segoe UI" w:hAnsi="Segoe UI" w:cs="Segoe UI"/>
+          <w:color w:val="374151"/>
+          <w:sz w:val="24"/>
+          <w:szCs w:val="24"/>
+        </w:rPr>
+      </w:pPr>
+      <w:r>
+        <w:rPr>
+          <w:rFonts w:ascii="Segoe UI" w:eastAsia="Segoe UI" w:hAnsi="Segoe UI" w:cs="Segoe UI"/>
+          <w:color w:val="374151"/>
+          <w:sz w:val="24"/>
+          <w:szCs w:val="24"/>
+        </w:rPr>
+        <w:t>10. Security Layer:</w:t>
+      </w:r>
+    </w:p>
+    <w:p>
+      <w:pPr>
+        <w:pStyle w:val="ListParagraph"/>
+        <w:numPr>
+          <w:ilvl w:val="0"/>
+          <w:numId w:val="1"/>
+        </w:numPr>
+        <w:tabs>
+          <w:tab w:val="left" w:pos="0"/>
+          <w:tab w:val="left" w:pos="720"/>
+        </w:tabs>
+        <w:spacing w:after="0"/>
+        <w:rPr>
+          <w:rFonts w:ascii="Segoe UI" w:eastAsia="Segoe UI" w:hAnsi="Segoe UI" w:cs="Segoe UI"/>
+          <w:color w:val="374151"/>
+          <w:sz w:val="24"/>
+          <w:szCs w:val="24"/>
+        </w:rPr>
+      </w:pPr>
+      <w:r>
+        <w:rPr>
+          <w:rFonts w:ascii="Segoe UI" w:eastAsia="Segoe UI" w:hAnsi="Segoe UI" w:cs="Segoe UI"/>
+          <w:color w:val="374151"/>
+          <w:sz w:val="24"/>
+          <w:szCs w:val="24"/>
+        </w:rPr>
+        <w:t>Leverage AWS Web Application Firewall (WAF) to protect against web application attacks.</w:t>
+      </w:r>
+    </w:p>
+    <w:p>
+      <w:pPr>
+        <w:pStyle w:val="ListParagraph"/>
+        <w:numPr>
+          <w:ilvl w:val="0"/>
+          <w:numId w:val="1"/>
+        </w:numPr>
+        <w:tabs>
+          <w:tab w:val="left" w:pos="0"/>
+          <w:tab w:val="left" w:pos="720"/>
+        </w:tabs>
+        <w:spacing w:after="0"/>
+        <w:rPr>
+          <w:rFonts w:ascii="Segoe UI" w:eastAsia="Segoe UI" w:hAnsi="Segoe UI" w:cs="Segoe UI"/>
+          <w:color w:val="374151"/>
+          <w:sz w:val="24"/>
+          <w:szCs w:val="24"/>
+        </w:rPr>
+      </w:pPr>
+      <w:r>
+        <w:rPr>
+          <w:rFonts w:ascii="Segoe UI" w:eastAsia="Segoe UI" w:hAnsi="Segoe UI" w:cs="Segoe UI"/>
+          <w:color w:val="374151"/>
+          <w:sz w:val="24"/>
+          <w:szCs w:val="24"/>
+        </w:rPr>
+        <w:t>Use AWS Certificate Manager for SSL/TLS certificates.</w:t>
+      </w:r>
+    </w:p>
+    <w:p>
+      <w:pPr>
+        <w:pStyle w:val="ListParagraph"/>
+        <w:numPr>
+          <w:ilvl w:val="0"/>
+          <w:numId w:val="1"/>
+        </w:numPr>
+        <w:tabs>
+          <w:tab w:val="left" w:pos="0"/>
+          <w:tab w:val="left" w:pos="720"/>
+        </w:tabs>
+        <w:spacing w:after="0"/>
+        <w:rPr>
+          <w:rFonts w:ascii="Segoe UI" w:eastAsia="Segoe UI" w:hAnsi="Segoe UI" w:cs="Segoe UI"/>
+          <w:color w:val="374151"/>
+          <w:sz w:val="24"/>
+          <w:szCs w:val="24"/>
+        </w:rPr>
+      </w:pPr>
+      <w:r>
+        <w:rPr>
+          <w:rFonts w:ascii="Segoe UI" w:eastAsia="Segoe UI" w:hAnsi="Segoe UI" w:cs="Segoe UI"/>
+          <w:color w:val="374151"/>
+          <w:sz w:val="24"/>
+          <w:szCs w:val="24"/>
+        </w:rPr>
+        <w:t>Secure APIs using API Gateway with built-in security features.</w:t>
+      </w:r>
+    </w:p>
+    <w:p>
+      <w:pPr>
+        <w:spacing w:before="300" w:after="300"/>
+        <w:rPr>
+          <w:rFonts w:ascii="Segoe UI" w:eastAsia="Segoe UI" w:hAnsi="Segoe UI" w:cs="Segoe UI"/>
+          <w:color w:val="374151"/>
+          <w:sz w:val="24"/>
+          <w:szCs w:val="24"/>
+        </w:rPr>
+      </w:pPr>
+      <w:r>
+        <w:rPr>
+          <w:rFonts w:ascii="Segoe UI" w:eastAsia="Segoe UI" w:hAnsi="Segoe UI" w:cs="Segoe UI"/>
+          <w:color w:val="374151"/>
+          <w:sz w:val="24"/>
+          <w:szCs w:val="24"/>
+        </w:rPr>
+        <w:t>13. Web Clients:</w:t>
+      </w:r>
+    </w:p>
+    <w:p>
+      <w:pPr>
+        <w:pStyle w:val="ListParagraph"/>
+        <w:numPr>
+          <w:ilvl w:val="0"/>
+          <w:numId w:val="1"/>
+        </w:numPr>
+        <w:tabs>
+          <w:tab w:val="left" w:pos="0"/>
+          <w:tab w:val="left" w:pos="720"/>
+        </w:tabs>
+        <w:spacing w:after="0"/>
+        <w:rPr>
+          <w:rFonts w:ascii="Segoe UI" w:eastAsia="Segoe UI" w:hAnsi="Segoe UI" w:cs="Segoe UI"/>
+          <w:color w:val="374151"/>
+          <w:sz w:val="24"/>
+          <w:szCs w:val="24"/>
+        </w:rPr>
+      </w:pPr>
+      <w:r>
+        <w:rPr>
+          <w:rFonts w:ascii="Segoe UI" w:eastAsia="Segoe UI" w:hAnsi="Segoe UI" w:cs="Segoe UI"/>
+          <w:color w:val="374151"/>
+          <w:sz w:val="24"/>
+          <w:szCs w:val="24"/>
+        </w:rPr>
+        <w:t>Use AWS Mobile SDK for seamless integration with AWS services on mobile platforms.</w:t>
+      </w:r>
+    </w:p>
+    <w:p>
+      <w:pPr>
+        <w:spacing w:before="300" w:after="300"/>
+        <w:rPr>
+          <w:rFonts w:ascii="Segoe UI" w:eastAsia="Segoe UI" w:hAnsi="Segoe UI" w:cs="Segoe UI"/>
+          <w:color w:val="374151"/>
+          <w:sz w:val="24"/>
+          <w:szCs w:val="24"/>
+        </w:rPr>
+      </w:pPr>
+      <w:r>
+        <w:rPr>
+          <w:rFonts w:ascii="Segoe UI" w:eastAsia="Segoe UI" w:hAnsi="Segoe UI" w:cs="Segoe UI"/>
+          <w:color w:val="374151"/>
+          <w:sz w:val="24"/>
+          <w:szCs w:val="24"/>
+        </w:rPr>
+        <w:t>14. High Availability and Load Balancing:</w:t>
+      </w:r>
+    </w:p>
+    <w:p>
+      <w:pPr>
+        <w:pStyle w:val="ListParagraph"/>
+        <w:numPr>
+          <w:ilvl w:val="0"/>
+          <w:numId w:val="1"/>
+        </w:numPr>
+        <w:tabs>
+          <w:tab w:val="left" w:pos="0"/>
+          <w:tab w:val="left" w:pos="720"/>
+        </w:tabs>
+        <w:spacing w:after="0"/>
+        <w:rPr>
+          <w:rFonts w:ascii="Segoe UI" w:eastAsia="Segoe UI" w:hAnsi="Segoe UI" w:cs="Segoe UI"/>
+          <w:color w:val="374151"/>
+          <w:sz w:val="24"/>
+          <w:szCs w:val="24"/>
+        </w:rPr>
+      </w:pPr>
+      <w:r>
+        <w:rPr>
+          <w:rFonts w:ascii="Segoe UI" w:eastAsia="Segoe UI" w:hAnsi="Segoe UI" w:cs="Segoe UI"/>
+          <w:color w:val="374151"/>
+          <w:sz w:val="24"/>
+          <w:szCs w:val="24"/>
+        </w:rPr>
+        <w:t>Implement AWS Elastic Load Balancing (ELB) to distribute traffic and ensure high availability.</w:t>
+      </w:r>
+    </w:p>
+    <w:p>
+      <w:pPr>
+        <w:spacing w:before="300" w:after="300"/>
+        <w:rPr>
+          <w:rFonts w:ascii="Segoe UI" w:eastAsia="Segoe UI" w:hAnsi="Segoe UI" w:cs="Segoe UI"/>
+          <w:color w:val="374151"/>
+          <w:sz w:val="24"/>
+          <w:szCs w:val="24"/>
+        </w:rPr>
+      </w:pPr>
+      <w:r>
+        <w:rPr>
+          <w:rFonts w:ascii="Segoe UI" w:eastAsia="Segoe UI" w:hAnsi="Segoe UI" w:cs="Segoe UI"/>
+          <w:color w:val="374151"/>
+          <w:sz w:val="24"/>
+          <w:szCs w:val="24"/>
+        </w:rPr>
+        <w:t>15. Backup and Disaster Recovery:</w:t>
+      </w:r>
+    </w:p>
+    <w:p>
+      <w:pPr>
+        <w:pStyle w:val="ListParagraph"/>
+        <w:numPr>
+          <w:ilvl w:val="0"/>
+          <w:numId w:val="1"/>
+        </w:numPr>
+        <w:tabs>
+          <w:tab w:val="left" w:pos="0"/>
+          <w:tab w:val="left" w:pos="720"/>
+        </w:tabs>
+        <w:spacing w:after="0"/>
+        <w:rPr>
+          <w:rFonts w:ascii="Segoe UI" w:eastAsia="Segoe UI" w:hAnsi="Segoe UI" w:cs="Segoe UI"/>
+          <w:color w:val="374151"/>
+          <w:sz w:val="24"/>
+          <w:szCs w:val="24"/>
+        </w:rPr>
+      </w:pPr>
+      <w:r>
+        <w:rPr>
+          <w:rFonts w:ascii="Segoe UI" w:eastAsia="Segoe UI" w:hAnsi="Segoe UI" w:cs="Segoe UI"/>
+          <w:color w:val="374151"/>
+          <w:sz w:val="24"/>
+          <w:szCs w:val="24"/>
+        </w:rPr>
+        <w:t>Implement regular backups using AWS Backup for critical data.</w:t>
+      </w:r>
+    </w:p>
+    <w:p>
+      <w:pPr>
+        <w:pStyle w:val="ListParagraph"/>
+        <w:numPr>
+          <w:ilvl w:val="0"/>
+          <w:numId w:val="1"/>
+        </w:numPr>
+        <w:tabs>
+          <w:tab w:val="left" w:pos="0"/>
+          <w:tab w:val="left" w:pos="720"/>
+        </w:tabs>
+        <w:spacing w:after="0"/>
+        <w:rPr>
+          <w:rFonts w:ascii="Segoe UI" w:eastAsia="Segoe UI" w:hAnsi="Segoe UI" w:cs="Segoe UI"/>
+          <w:color w:val="374151"/>
+          <w:sz w:val="24"/>
+          <w:szCs w:val="24"/>
+        </w:rPr>
+      </w:pPr>
+      <w:r>
+        <w:rPr>
+          <w:rFonts w:ascii="Segoe UI" w:eastAsia="Segoe UI" w:hAnsi="Segoe UI" w:cs="Segoe UI"/>
+          <w:color w:val="374151"/>
+          <w:sz w:val="24"/>
+          <w:szCs w:val="24"/>
+        </w:rPr>
+        <w:t>Set up disaster recovery using AWS Disaster Recovery services.</w:t>
+      </w:r>
+    </w:p>
+    <w:p>
+      <w:pPr>
+        <w:spacing w:before="300" w:after="300"/>
+        <w:rPr>
+          <w:rFonts w:ascii="Segoe UI" w:eastAsia="Segoe UI" w:hAnsi="Segoe UI" w:cs="Segoe UI"/>
+          <w:color w:val="374151"/>
+          <w:sz w:val="24"/>
+          <w:szCs w:val="24"/>
+        </w:rPr>
+      </w:pPr>
+      <w:r>
+        <w:rPr>
+          <w:rFonts w:ascii="Segoe UI" w:eastAsia="Segoe UI" w:hAnsi="Segoe UI" w:cs="Segoe UI"/>
+          <w:color w:val="374151"/>
+          <w:sz w:val="24"/>
+          <w:szCs w:val="24"/>
+        </w:rPr>
+        <w:t>16. Monitoring and Logging:</w:t>
+      </w:r>
+    </w:p>
+    <w:p>
+      <w:pPr>
+        <w:pStyle w:val="ListParagraph"/>
+        <w:numPr>
+          <w:ilvl w:val="0"/>
+          <w:numId w:val="1"/>
+        </w:numPr>
+        <w:tabs>
+          <w:tab w:val="left" w:pos="0"/>
+          <w:tab w:val="left" w:pos="720"/>
+        </w:tabs>
+        <w:spacing w:after="0"/>
+        <w:rPr>
+          <w:rFonts w:ascii="Segoe UI" w:eastAsia="Segoe UI" w:hAnsi="Segoe UI" w:cs="Segoe UI"/>
+          <w:color w:val="374151"/>
+          <w:sz w:val="24"/>
+          <w:szCs w:val="24"/>
+        </w:rPr>
+      </w:pPr>
+      <w:r>
+        <w:rPr>
+          <w:rFonts w:ascii="Segoe UI" w:eastAsia="Segoe UI" w:hAnsi="Segoe UI" w:cs="Segoe UI"/>
+          <w:color w:val="374151"/>
+          <w:sz w:val="24"/>
+          <w:szCs w:val="24"/>
+        </w:rPr>
+        <w:t>Use Amazon CloudWatch for application and infrastructure monitoring.</w:t>
+      </w:r>
+    </w:p>
+    <w:p>
+      <w:pPr>
+        <w:pStyle w:val="ListParagraph"/>
+        <w:numPr>
+          <w:ilvl w:val="0"/>
+          <w:numId w:val="1"/>
+        </w:numPr>
+        <w:tabs>
+          <w:tab w:val="left" w:pos="0"/>
+          <w:tab w:val="left" w:pos="720"/>
+        </w:tabs>
+        <w:spacing w:after="0"/>
+        <w:rPr>
+          <w:rFonts w:ascii="Segoe UI" w:eastAsia="Segoe UI" w:hAnsi="Segoe UI" w:cs="Segoe UI"/>
+          <w:color w:val="374151"/>
+          <w:sz w:val="24"/>
+          <w:szCs w:val="24"/>
+        </w:rPr>
+      </w:pPr>
+      <w:r>
+        <w:rPr>
+          <w:rFonts w:ascii="Segoe UI" w:eastAsia="Segoe UI" w:hAnsi="Segoe UI" w:cs="Segoe UI"/>
+          <w:color w:val="374151"/>
+          <w:sz w:val="24"/>
+          <w:szCs w:val="24"/>
+        </w:rPr>
+        <w:t>Configure AWS CloudTrail for audit and log trail.</w:t>
       </w:r>
     </w:p>
     <w:p/>
+    <w:p>
+      <w:pPr>
+        <w:pStyle w:val="Heading1"/>
+      </w:pPr>
+      <w:r>
+        <w:t>User Interfaces</w:t>
+      </w:r>
+    </w:p>
     <w:sectPr>
       <w:footerReference w:type="default" r:id="rId9"/>
       <w:pgSz w:w="12240" w:h="15840"/>
@@ -1989,7 +3608,7 @@
 </file>
 
 <file path=word/endnotes.xml><?xml version="1.0" encoding="utf-8"?>
-<w:endnotes xmlns:wpc="http://schemas.microsoft.com/office/word/2010/wordprocessingCanvas" xmlns:cx="http://schemas.microsoft.com/office/drawing/2014/chartex" xmlns:cx1="http://schemas.microsoft.com/office/drawing/2015/9/8/chartex" xmlns:cx2="http://schemas.microsoft.com/office/drawing/2015/10/21/chartex" xmlns:cx3="http://schemas.microsoft.com/office/drawing/2016/5/9/chartex" xmlns:cx4="http://schemas.microsoft.com/office/drawing/2016/5/10/chartex" xmlns:cx5="http://schemas.microsoft.com/office/drawing/2016/5/11/chartex" xmlns:cx6="http://schemas.microsoft.com/office/drawing/2016/5/12/chartex" xmlns:cx7="http://schemas.microsoft.com/office/drawing/2016/5/13/chartex" xmlns:cx8="http://schemas.microsoft.com/office/drawing/2016/5/14/chartex" xmlns:mc="http://schemas.openxmlformats.org/markup-compatibility/2006" xmlns:aink="http://schemas.microsoft.com/office/drawing/2016/ink" xmlns:am3d="http://schemas.microsoft.com/office/drawing/2017/model3d" xmlns:o="urn:schemas-microsoft-com:office:office" xmlns:oel="http://schemas.microsoft.com/office/2019/extlst" xmlns:r="http://schemas.openxmlformats.org/officeDocument/2006/relationships" xmlns:m="http://schemas.openxmlformats.org/officeDocument/2006/math" xmlns:v="urn:schemas-microsoft-com:vml" xmlns:wp14="http://schemas.microsoft.com/office/word/2010/wordprocessingDrawing" xmlns:wp="http://schemas.openxmlformats.org/drawingml/2006/wordprocessingDrawing" xmlns:w10="urn:schemas-microsoft-com:office:word" xmlns:w="http://schemas.openxmlformats.org/wordprocessingml/2006/main" xmlns:w14="http://schemas.microsoft.com/office/word/2010/wordml" xmlns:w15="http://schemas.microsoft.com/office/word/2012/wordml" xmlns:w16cex="http://schemas.microsoft.com/office/word/2018/wordml/cex" xmlns:w16cid="http://schemas.microsoft.com/office/word/2016/wordml/cid" xmlns:w16="http://schemas.microsoft.com/office/word/2018/wordml" xmlns:w16sdtdh="http://schemas.microsoft.com/office/word/2020/wordml/sdtdatahash" xmlns:w16se="http://schemas.microsoft.com/office/word/2015/wordml/symex" xmlns:wpg="http://schemas.microsoft.com/office/word/2010/wordprocessingGroup" xmlns:wpi="http://schemas.microsoft.com/office/word/2010/wordprocessingInk" xmlns:wne="http://schemas.microsoft.com/office/word/2006/wordml" xmlns:wps="http://schemas.microsoft.com/office/word/2010/wordprocessingShape" mc:Ignorable="w14 w15 w16se w16cid w16 w16cex w16sdtdh wp14">
+<w:endnotes xmlns:wpc="http://schemas.microsoft.com/office/word/2010/wordprocessingCanvas" xmlns:cx="http://schemas.microsoft.com/office/drawing/2014/chartex" xmlns:cx1="http://schemas.microsoft.com/office/drawing/2015/9/8/chartex" xmlns:cx2="http://schemas.microsoft.com/office/drawing/2015/10/21/chartex" xmlns:cx3="http://schemas.microsoft.com/office/drawing/2016/5/9/chartex" xmlns:cx4="http://schemas.microsoft.com/office/drawing/2016/5/10/chartex" xmlns:cx5="http://schemas.microsoft.com/office/drawing/2016/5/11/chartex" xmlns:cx6="http://schemas.microsoft.com/office/drawing/2016/5/12/chartex" xmlns:cx7="http://schemas.microsoft.com/office/drawing/2016/5/13/chartex" xmlns:cx8="http://schemas.microsoft.com/office/drawing/2016/5/14/chartex" xmlns:mc="http://schemas.openxmlformats.org/markup-compatibility/2006" xmlns:aink="http://schemas.microsoft.com/office/drawing/2016/ink" xmlns:am3d="http://schemas.microsoft.com/office/drawing/2017/model3d" xmlns:o="urn:schemas-microsoft-com:office:office" xmlns:oel="http://schemas.microsoft.com/office/2019/extlst" xmlns:r="http://schemas.openxmlformats.org/officeDocument/2006/relationships" xmlns:m="http://schemas.openxmlformats.org/officeDocument/2006/math" xmlns:v="urn:schemas-microsoft-com:vml" xmlns:wp14="http://schemas.microsoft.com/office/word/2010/wordprocessingDrawing" xmlns:wp="http://schemas.openxmlformats.org/drawingml/2006/wordprocessingDrawing" xmlns:w10="urn:schemas-microsoft-com:office:word" xmlns:w="http://schemas.openxmlformats.org/wordprocessingml/2006/main" xmlns:w14="http://schemas.microsoft.com/office/word/2010/wordml" xmlns:w15="http://schemas.microsoft.com/office/word/2012/wordml" xmlns:w16cex="http://schemas.microsoft.com/office/word/2018/wordml/cex" xmlns:w16cid="http://schemas.microsoft.com/office/word/2016/wordml/cid" xmlns:w16="http://schemas.microsoft.com/office/word/2018/wordml" xmlns:w16du="http://schemas.microsoft.com/office/word/2023/wordml/word16du" xmlns:w16sdtdh="http://schemas.microsoft.com/office/word/2020/wordml/sdtdatahash" xmlns:w16se="http://schemas.microsoft.com/office/word/2015/wordml/symex" xmlns:wpg="http://schemas.microsoft.com/office/word/2010/wordprocessingGroup" xmlns:wpi="http://schemas.microsoft.com/office/word/2010/wordprocessingInk" xmlns:wne="http://schemas.microsoft.com/office/word/2006/wordml" xmlns:wps="http://schemas.microsoft.com/office/word/2010/wordprocessingShape" mc:Ignorable="w14 w15 w16se w16cid w16 w16cex w16sdtdh w16du wp14">
   <w:endnote w:type="separator" w:id="-1">
     <w:p>
       <w:pPr>
@@ -2021,7 +3640,7 @@
 </file>
 
 <file path=word/footer1.xml><?xml version="1.0" encoding="utf-8"?>
-<w:ftr xmlns:wpc="http://schemas.microsoft.com/office/word/2010/wordprocessingCanvas" xmlns:cx="http://schemas.microsoft.com/office/drawing/2014/chartex" xmlns:cx1="http://schemas.microsoft.com/office/drawing/2015/9/8/chartex" xmlns:cx2="http://schemas.microsoft.com/office/drawing/2015/10/21/chartex" xmlns:cx3="http://schemas.microsoft.com/office/drawing/2016/5/9/chartex" xmlns:cx4="http://schemas.microsoft.com/office/drawing/2016/5/10/chartex" xmlns:cx5="http://schemas.microsoft.com/office/drawing/2016/5/11/chartex" xmlns:cx6="http://schemas.microsoft.com/office/drawing/2016/5/12/chartex" xmlns:cx7="http://schemas.microsoft.com/office/drawing/2016/5/13/chartex" xmlns:cx8="http://schemas.microsoft.com/office/drawing/2016/5/14/chartex" xmlns:mc="http://schemas.openxmlformats.org/markup-compatibility/2006" xmlns:aink="http://schemas.microsoft.com/office/drawing/2016/ink" xmlns:am3d="http://schemas.microsoft.com/office/drawing/2017/model3d" xmlns:o="urn:schemas-microsoft-com:office:office" xmlns:oel="http://schemas.microsoft.com/office/2019/extlst" xmlns:r="http://schemas.openxmlformats.org/officeDocument/2006/relationships" xmlns:m="http://schemas.openxmlformats.org/officeDocument/2006/math" xmlns:v="urn:schemas-microsoft-com:vml" xmlns:wp14="http://schemas.microsoft.com/office/word/2010/wordprocessingDrawing" xmlns:wp="http://schemas.openxmlformats.org/drawingml/2006/wordprocessingDrawing" xmlns:w10="urn:schemas-microsoft-com:office:word" xmlns:w="http://schemas.openxmlformats.org/wordprocessingml/2006/main" xmlns:w14="http://schemas.microsoft.com/office/word/2010/wordml" xmlns:w15="http://schemas.microsoft.com/office/word/2012/wordml" xmlns:w16cex="http://schemas.microsoft.com/office/word/2018/wordml/cex" xmlns:w16cid="http://schemas.microsoft.com/office/word/2016/wordml/cid" xmlns:w16="http://schemas.microsoft.com/office/word/2018/wordml" xmlns:w16sdtdh="http://schemas.microsoft.com/office/word/2020/wordml/sdtdatahash" xmlns:w16se="http://schemas.microsoft.com/office/word/2015/wordml/symex" xmlns:wpg="http://schemas.microsoft.com/office/word/2010/wordprocessingGroup" xmlns:wpi="http://schemas.microsoft.com/office/word/2010/wordprocessingInk" xmlns:wne="http://schemas.microsoft.com/office/word/2006/wordml" xmlns:wps="http://schemas.microsoft.com/office/word/2010/wordprocessingShape" mc:Ignorable="w14 w15 w16se w16cid w16 w16cex w16sdtdh wp14">
+<w:ftr xmlns:wpc="http://schemas.microsoft.com/office/word/2010/wordprocessingCanvas" xmlns:cx="http://schemas.microsoft.com/office/drawing/2014/chartex" xmlns:cx1="http://schemas.microsoft.com/office/drawing/2015/9/8/chartex" xmlns:cx2="http://schemas.microsoft.com/office/drawing/2015/10/21/chartex" xmlns:cx3="http://schemas.microsoft.com/office/drawing/2016/5/9/chartex" xmlns:cx4="http://schemas.microsoft.com/office/drawing/2016/5/10/chartex" xmlns:cx5="http://schemas.microsoft.com/office/drawing/2016/5/11/chartex" xmlns:cx6="http://schemas.microsoft.com/office/drawing/2016/5/12/chartex" xmlns:cx7="http://schemas.microsoft.com/office/drawing/2016/5/13/chartex" xmlns:cx8="http://schemas.microsoft.com/office/drawing/2016/5/14/chartex" xmlns:mc="http://schemas.openxmlformats.org/markup-compatibility/2006" xmlns:aink="http://schemas.microsoft.com/office/drawing/2016/ink" xmlns:am3d="http://schemas.microsoft.com/office/drawing/2017/model3d" xmlns:o="urn:schemas-microsoft-com:office:office" xmlns:oel="http://schemas.microsoft.com/office/2019/extlst" xmlns:r="http://schemas.openxmlformats.org/officeDocument/2006/relationships" xmlns:m="http://schemas.openxmlformats.org/officeDocument/2006/math" xmlns:v="urn:schemas-microsoft-com:vml" xmlns:wp14="http://schemas.microsoft.com/office/word/2010/wordprocessingDrawing" xmlns:wp="http://schemas.openxmlformats.org/drawingml/2006/wordprocessingDrawing" xmlns:w10="urn:schemas-microsoft-com:office:word" xmlns:w="http://schemas.openxmlformats.org/wordprocessingml/2006/main" xmlns:w14="http://schemas.microsoft.com/office/word/2010/wordml" xmlns:w15="http://schemas.microsoft.com/office/word/2012/wordml" xmlns:w16cex="http://schemas.microsoft.com/office/word/2018/wordml/cex" xmlns:w16cid="http://schemas.microsoft.com/office/word/2016/wordml/cid" xmlns:w16="http://schemas.microsoft.com/office/word/2018/wordml" xmlns:w16du="http://schemas.microsoft.com/office/word/2023/wordml/word16du" xmlns:w16sdtdh="http://schemas.microsoft.com/office/word/2020/wordml/sdtdatahash" xmlns:w16se="http://schemas.microsoft.com/office/word/2015/wordml/symex" xmlns:wpg="http://schemas.microsoft.com/office/word/2010/wordprocessingGroup" xmlns:wpi="http://schemas.microsoft.com/office/word/2010/wordprocessingInk" xmlns:wne="http://schemas.microsoft.com/office/word/2006/wordml" xmlns:wps="http://schemas.microsoft.com/office/word/2010/wordprocessingShape" mc:Ignorable="w14 w15 w16se w16cid w16 w16cex w16sdtdh w16du wp14">
   <w:p>
     <w:pPr>
       <w:pStyle w:val="Footer"/>
@@ -2043,7 +3662,7 @@
 </file>
 
 <file path=word/footer2.xml><?xml version="1.0" encoding="utf-8"?>
-<w:ftr xmlns:wpc="http://schemas.microsoft.com/office/word/2010/wordprocessingCanvas" xmlns:cx="http://schemas.microsoft.com/office/drawing/2014/chartex" xmlns:cx1="http://schemas.microsoft.com/office/drawing/2015/9/8/chartex" xmlns:cx2="http://schemas.microsoft.com/office/drawing/2015/10/21/chartex" xmlns:cx3="http://schemas.microsoft.com/office/drawing/2016/5/9/chartex" xmlns:cx4="http://schemas.microsoft.com/office/drawing/2016/5/10/chartex" xmlns:cx5="http://schemas.microsoft.com/office/drawing/2016/5/11/chartex" xmlns:cx6="http://schemas.microsoft.com/office/drawing/2016/5/12/chartex" xmlns:cx7="http://schemas.microsoft.com/office/drawing/2016/5/13/chartex" xmlns:cx8="http://schemas.microsoft.com/office/drawing/2016/5/14/chartex" xmlns:mc="http://schemas.openxmlformats.org/markup-compatibility/2006" xmlns:aink="http://schemas.microsoft.com/office/drawing/2016/ink" xmlns:am3d="http://schemas.microsoft.com/office/drawing/2017/model3d" xmlns:o="urn:schemas-microsoft-com:office:office" xmlns:oel="http://schemas.microsoft.com/office/2019/extlst" xmlns:r="http://schemas.openxmlformats.org/officeDocument/2006/relationships" xmlns:m="http://schemas.openxmlformats.org/officeDocument/2006/math" xmlns:v="urn:schemas-microsoft-com:vml" xmlns:wp14="http://schemas.microsoft.com/office/word/2010/wordprocessingDrawing" xmlns:wp="http://schemas.openxmlformats.org/drawingml/2006/wordprocessingDrawing" xmlns:w10="urn:schemas-microsoft-com:office:word" xmlns:w="http://schemas.openxmlformats.org/wordprocessingml/2006/main" xmlns:w14="http://schemas.microsoft.com/office/word/2010/wordml" xmlns:w15="http://schemas.microsoft.com/office/word/2012/wordml" xmlns:w16cex="http://schemas.microsoft.com/office/word/2018/wordml/cex" xmlns:w16cid="http://schemas.microsoft.com/office/word/2016/wordml/cid" xmlns:w16="http://schemas.microsoft.com/office/word/2018/wordml" xmlns:w16sdtdh="http://schemas.microsoft.com/office/word/2020/wordml/sdtdatahash" xmlns:w16se="http://schemas.microsoft.com/office/word/2015/wordml/symex" xmlns:wpg="http://schemas.microsoft.com/office/word/2010/wordprocessingGroup" xmlns:wpi="http://schemas.microsoft.com/office/word/2010/wordprocessingInk" xmlns:wne="http://schemas.microsoft.com/office/word/2006/wordml" xmlns:wps="http://schemas.microsoft.com/office/word/2010/wordprocessingShape" mc:Ignorable="w14 w15 w16se w16cid w16 w16cex w16sdtdh wp14">
+<w:ftr xmlns:wpc="http://schemas.microsoft.com/office/word/2010/wordprocessingCanvas" xmlns:cx="http://schemas.microsoft.com/office/drawing/2014/chartex" xmlns:cx1="http://schemas.microsoft.com/office/drawing/2015/9/8/chartex" xmlns:cx2="http://schemas.microsoft.com/office/drawing/2015/10/21/chartex" xmlns:cx3="http://schemas.microsoft.com/office/drawing/2016/5/9/chartex" xmlns:cx4="http://schemas.microsoft.com/office/drawing/2016/5/10/chartex" xmlns:cx5="http://schemas.microsoft.com/office/drawing/2016/5/11/chartex" xmlns:cx6="http://schemas.microsoft.com/office/drawing/2016/5/12/chartex" xmlns:cx7="http://schemas.microsoft.com/office/drawing/2016/5/13/chartex" xmlns:cx8="http://schemas.microsoft.com/office/drawing/2016/5/14/chartex" xmlns:mc="http://schemas.openxmlformats.org/markup-compatibility/2006" xmlns:aink="http://schemas.microsoft.com/office/drawing/2016/ink" xmlns:am3d="http://schemas.microsoft.com/office/drawing/2017/model3d" xmlns:o="urn:schemas-microsoft-com:office:office" xmlns:oel="http://schemas.microsoft.com/office/2019/extlst" xmlns:r="http://schemas.openxmlformats.org/officeDocument/2006/relationships" xmlns:m="http://schemas.openxmlformats.org/officeDocument/2006/math" xmlns:v="urn:schemas-microsoft-com:vml" xmlns:wp14="http://schemas.microsoft.com/office/word/2010/wordprocessingDrawing" xmlns:wp="http://schemas.openxmlformats.org/drawingml/2006/wordprocessingDrawing" xmlns:w10="urn:schemas-microsoft-com:office:word" xmlns:w="http://schemas.openxmlformats.org/wordprocessingml/2006/main" xmlns:w14="http://schemas.microsoft.com/office/word/2010/wordml" xmlns:w15="http://schemas.microsoft.com/office/word/2012/wordml" xmlns:w16cex="http://schemas.microsoft.com/office/word/2018/wordml/cex" xmlns:w16cid="http://schemas.microsoft.com/office/word/2016/wordml/cid" xmlns:w16="http://schemas.microsoft.com/office/word/2018/wordml" xmlns:w16du="http://schemas.microsoft.com/office/word/2023/wordml/word16du" xmlns:w16sdtdh="http://schemas.microsoft.com/office/word/2020/wordml/sdtdatahash" xmlns:w16se="http://schemas.microsoft.com/office/word/2015/wordml/symex" xmlns:wpg="http://schemas.microsoft.com/office/word/2010/wordprocessingGroup" xmlns:wpi="http://schemas.microsoft.com/office/word/2010/wordprocessingInk" xmlns:wne="http://schemas.microsoft.com/office/word/2006/wordml" xmlns:wps="http://schemas.microsoft.com/office/word/2010/wordprocessingShape" mc:Ignorable="w14 w15 w16se w16cid w16 w16cex w16sdtdh w16du wp14">
   <w:sdt>
     <w:sdtPr>
       <w:id w:val="2101525247"/>
@@ -2121,7 +3740,7 @@
 </file>
 
 <file path=word/footnotes.xml><?xml version="1.0" encoding="utf-8"?>
-<w:footnotes xmlns:wpc="http://schemas.microsoft.com/office/word/2010/wordprocessingCanvas" xmlns:cx="http://schemas.microsoft.com/office/drawing/2014/chartex" xmlns:cx1="http://schemas.microsoft.com/office/drawing/2015/9/8/chartex" xmlns:cx2="http://schemas.microsoft.com/office/drawing/2015/10/21/chartex" xmlns:cx3="http://schemas.microsoft.com/office/drawing/2016/5/9/chartex" xmlns:cx4="http://schemas.microsoft.com/office/drawing/2016/5/10/chartex" xmlns:cx5="http://schemas.microsoft.com/office/drawing/2016/5/11/chartex" xmlns:cx6="http://schemas.microsoft.com/office/drawing/2016/5/12/chartex" xmlns:cx7="http://schemas.microsoft.com/office/drawing/2016/5/13/chartex" xmlns:cx8="http://schemas.microsoft.com/office/drawing/2016/5/14/chartex" xmlns:mc="http://schemas.openxmlformats.org/markup-compatibility/2006" xmlns:aink="http://schemas.microsoft.com/office/drawing/2016/ink" xmlns:am3d="http://schemas.microsoft.com/office/drawing/2017/model3d" xmlns:o="urn:schemas-microsoft-com:office:office" xmlns:oel="http://schemas.microsoft.com/office/2019/extlst" xmlns:r="http://schemas.openxmlformats.org/officeDocument/2006/relationships" xmlns:m="http://schemas.openxmlformats.org/officeDocument/2006/math" xmlns:v="urn:schemas-microsoft-com:vml" xmlns:wp14="http://schemas.microsoft.com/office/word/2010/wordprocessingDrawing" xmlns:wp="http://schemas.openxmlformats.org/drawingml/2006/wordprocessingDrawing" xmlns:w10="urn:schemas-microsoft-com:office:word" xmlns:w="http://schemas.openxmlformats.org/wordprocessingml/2006/main" xmlns:w14="http://schemas.microsoft.com/office/word/2010/wordml" xmlns:w15="http://schemas.microsoft.com/office/word/2012/wordml" xmlns:w16cex="http://schemas.microsoft.com/office/word/2018/wordml/cex" xmlns:w16cid="http://schemas.microsoft.com/office/word/2016/wordml/cid" xmlns:w16="http://schemas.microsoft.com/office/word/2018/wordml" xmlns:w16sdtdh="http://schemas.microsoft.com/office/word/2020/wordml/sdtdatahash" xmlns:w16se="http://schemas.microsoft.com/office/word/2015/wordml/symex" xmlns:wpg="http://schemas.microsoft.com/office/word/2010/wordprocessingGroup" xmlns:wpi="http://schemas.microsoft.com/office/word/2010/wordprocessingInk" xmlns:wne="http://schemas.microsoft.com/office/word/2006/wordml" xmlns:wps="http://schemas.microsoft.com/office/word/2010/wordprocessingShape" mc:Ignorable="w14 w15 w16se w16cid w16 w16cex w16sdtdh wp14">
+<w:footnotes xmlns:wpc="http://schemas.microsoft.com/office/word/2010/wordprocessingCanvas" xmlns:cx="http://schemas.microsoft.com/office/drawing/2014/chartex" xmlns:cx1="http://schemas.microsoft.com/office/drawing/2015/9/8/chartex" xmlns:cx2="http://schemas.microsoft.com/office/drawing/2015/10/21/chartex" xmlns:cx3="http://schemas.microsoft.com/office/drawing/2016/5/9/chartex" xmlns:cx4="http://schemas.microsoft.com/office/drawing/2016/5/10/chartex" xmlns:cx5="http://schemas.microsoft.com/office/drawing/2016/5/11/chartex" xmlns:cx6="http://schemas.microsoft.com/office/drawing/2016/5/12/chartex" xmlns:cx7="http://schemas.microsoft.com/office/drawing/2016/5/13/chartex" xmlns:cx8="http://schemas.microsoft.com/office/drawing/2016/5/14/chartex" xmlns:mc="http://schemas.openxmlformats.org/markup-compatibility/2006" xmlns:aink="http://schemas.microsoft.com/office/drawing/2016/ink" xmlns:am3d="http://schemas.microsoft.com/office/drawing/2017/model3d" xmlns:o="urn:schemas-microsoft-com:office:office" xmlns:oel="http://schemas.microsoft.com/office/2019/extlst" xmlns:r="http://schemas.openxmlformats.org/officeDocument/2006/relationships" xmlns:m="http://schemas.openxmlformats.org/officeDocument/2006/math" xmlns:v="urn:schemas-microsoft-com:vml" xmlns:wp14="http://schemas.microsoft.com/office/word/2010/wordprocessingDrawing" xmlns:wp="http://schemas.openxmlformats.org/drawingml/2006/wordprocessingDrawing" xmlns:w10="urn:schemas-microsoft-com:office:word" xmlns:w="http://schemas.openxmlformats.org/wordprocessingml/2006/main" xmlns:w14="http://schemas.microsoft.com/office/word/2010/wordml" xmlns:w15="http://schemas.microsoft.com/office/word/2012/wordml" xmlns:w16cex="http://schemas.microsoft.com/office/word/2018/wordml/cex" xmlns:w16cid="http://schemas.microsoft.com/office/word/2016/wordml/cid" xmlns:w16="http://schemas.microsoft.com/office/word/2018/wordml" xmlns:w16du="http://schemas.microsoft.com/office/word/2023/wordml/word16du" xmlns:w16sdtdh="http://schemas.microsoft.com/office/word/2020/wordml/sdtdatahash" xmlns:w16se="http://schemas.microsoft.com/office/word/2015/wordml/symex" xmlns:wpg="http://schemas.microsoft.com/office/word/2010/wordprocessingGroup" xmlns:wpi="http://schemas.microsoft.com/office/word/2010/wordprocessingInk" xmlns:wne="http://schemas.microsoft.com/office/word/2006/wordml" xmlns:wps="http://schemas.microsoft.com/office/word/2010/wordprocessingShape" mc:Ignorable="w14 w15 w16se w16cid w16 w16cex w16sdtdh w16du wp14">
   <w:footnote w:type="separator" w:id="-1">
     <w:p>
       <w:pPr>
@@ -2153,8 +3772,94 @@
 </file>
 
 <file path=word/numbering.xml><?xml version="1.0" encoding="utf-8"?>
-<w:numbering xmlns:wpc="http://schemas.microsoft.com/office/word/2010/wordprocessingCanvas" xmlns:cx="http://schemas.microsoft.com/office/drawing/2014/chartex" xmlns:cx1="http://schemas.microsoft.com/office/drawing/2015/9/8/chartex" xmlns:cx2="http://schemas.microsoft.com/office/drawing/2015/10/21/chartex" xmlns:cx3="http://schemas.microsoft.com/office/drawing/2016/5/9/chartex" xmlns:cx4="http://schemas.microsoft.com/office/drawing/2016/5/10/chartex" xmlns:cx5="http://schemas.microsoft.com/office/drawing/2016/5/11/chartex" xmlns:cx6="http://schemas.microsoft.com/office/drawing/2016/5/12/chartex" xmlns:cx7="http://schemas.microsoft.com/office/drawing/2016/5/13/chartex" xmlns:cx8="http://schemas.microsoft.com/office/drawing/2016/5/14/chartex" xmlns:mc="http://schemas.openxmlformats.org/markup-compatibility/2006" xmlns:aink="http://schemas.microsoft.com/office/drawing/2016/ink" xmlns:am3d="http://schemas.microsoft.com/office/drawing/2017/model3d" xmlns:o="urn:schemas-microsoft-com:office:office" xmlns:oel="http://schemas.microsoft.com/office/2019/extlst" xmlns:r="http://schemas.openxmlformats.org/officeDocument/2006/relationships" xmlns:m="http://schemas.openxmlformats.org/officeDocument/2006/math" xmlns:v="urn:schemas-microsoft-com:vml" xmlns:wp14="http://schemas.microsoft.com/office/word/2010/wordprocessingDrawing" xmlns:wp="http://schemas.openxmlformats.org/drawingml/2006/wordprocessingDrawing" xmlns:w10="urn:schemas-microsoft-com:office:word" xmlns:w="http://schemas.openxmlformats.org/wordprocessingml/2006/main" xmlns:w14="http://schemas.microsoft.com/office/word/2010/wordml" xmlns:w15="http://schemas.microsoft.com/office/word/2012/wordml" xmlns:w16cex="http://schemas.microsoft.com/office/word/2018/wordml/cex" xmlns:w16cid="http://schemas.microsoft.com/office/word/2016/wordml/cid" xmlns:w16="http://schemas.microsoft.com/office/word/2018/wordml" xmlns:w16sdtdh="http://schemas.microsoft.com/office/word/2020/wordml/sdtdatahash" xmlns:w16se="http://schemas.microsoft.com/office/word/2015/wordml/symex" xmlns:wpg="http://schemas.microsoft.com/office/word/2010/wordprocessingGroup" xmlns:wpi="http://schemas.microsoft.com/office/word/2010/wordprocessingInk" xmlns:wne="http://schemas.microsoft.com/office/word/2006/wordml" xmlns:wps="http://schemas.microsoft.com/office/word/2010/wordprocessingShape" mc:Ignorable="w14 w15 w16se w16cid w16 w16cex w16sdtdh wp14">
+<w:numbering xmlns:wpc="http://schemas.microsoft.com/office/word/2010/wordprocessingCanvas" xmlns:cx="http://schemas.microsoft.com/office/drawing/2014/chartex" xmlns:cx1="http://schemas.microsoft.com/office/drawing/2015/9/8/chartex" xmlns:cx2="http://schemas.microsoft.com/office/drawing/2015/10/21/chartex" xmlns:cx3="http://schemas.microsoft.com/office/drawing/2016/5/9/chartex" xmlns:cx4="http://schemas.microsoft.com/office/drawing/2016/5/10/chartex" xmlns:cx5="http://schemas.microsoft.com/office/drawing/2016/5/11/chartex" xmlns:cx6="http://schemas.microsoft.com/office/drawing/2016/5/12/chartex" xmlns:cx7="http://schemas.microsoft.com/office/drawing/2016/5/13/chartex" xmlns:cx8="http://schemas.microsoft.com/office/drawing/2016/5/14/chartex" xmlns:mc="http://schemas.openxmlformats.org/markup-compatibility/2006" xmlns:aink="http://schemas.microsoft.com/office/drawing/2016/ink" xmlns:am3d="http://schemas.microsoft.com/office/drawing/2017/model3d" xmlns:o="urn:schemas-microsoft-com:office:office" xmlns:oel="http://schemas.microsoft.com/office/2019/extlst" xmlns:r="http://schemas.openxmlformats.org/officeDocument/2006/relationships" xmlns:m="http://schemas.openxmlformats.org/officeDocument/2006/math" xmlns:v="urn:schemas-microsoft-com:vml" xmlns:wp14="http://schemas.microsoft.com/office/word/2010/wordprocessingDrawing" xmlns:wp="http://schemas.openxmlformats.org/drawingml/2006/wordprocessingDrawing" xmlns:w10="urn:schemas-microsoft-com:office:word" xmlns:w="http://schemas.openxmlformats.org/wordprocessingml/2006/main" xmlns:w14="http://schemas.microsoft.com/office/word/2010/wordml" xmlns:w15="http://schemas.microsoft.com/office/word/2012/wordml" xmlns:w16cex="http://schemas.microsoft.com/office/word/2018/wordml/cex" xmlns:w16cid="http://schemas.microsoft.com/office/word/2016/wordml/cid" xmlns:w16="http://schemas.microsoft.com/office/word/2018/wordml" xmlns:w16du="http://schemas.microsoft.com/office/word/2023/wordml/word16du" xmlns:w16sdtdh="http://schemas.microsoft.com/office/word/2020/wordml/sdtdatahash" xmlns:w16se="http://schemas.microsoft.com/office/word/2015/wordml/symex" xmlns:wpg="http://schemas.microsoft.com/office/word/2010/wordprocessingGroup" xmlns:wpi="http://schemas.microsoft.com/office/word/2010/wordprocessingInk" xmlns:wne="http://schemas.microsoft.com/office/word/2006/wordml" xmlns:wps="http://schemas.microsoft.com/office/word/2010/wordprocessingShape" mc:Ignorable="w14 w15 w16se w16cid w16 w16cex w16sdtdh w16du wp14">
   <w:abstractNum w:abstractNumId="0" w15:restartNumberingAfterBreak="0">
+    <w:nsid w:val="115C3408"/>
+    <w:multiLevelType w:val="hybridMultilevel"/>
+    <w:tmpl w:val="C0A4CE70"/>
+    <w:lvl w:ilvl="0" w:tplc="1409000F">
+      <w:start w:val="1"/>
+      <w:numFmt w:val="decimal"/>
+      <w:lvlText w:val="%1."/>
+      <w:lvlJc w:val="left"/>
+      <w:pPr>
+        <w:ind w:left="720" w:hanging="360"/>
+      </w:pPr>
+    </w:lvl>
+    <w:lvl w:ilvl="1" w:tplc="14090019" w:tentative="1">
+      <w:start w:val="1"/>
+      <w:numFmt w:val="lowerLetter"/>
+      <w:lvlText w:val="%2."/>
+      <w:lvlJc w:val="left"/>
+      <w:pPr>
+        <w:ind w:left="1440" w:hanging="360"/>
+      </w:pPr>
+    </w:lvl>
+    <w:lvl w:ilvl="2" w:tplc="1409001B" w:tentative="1">
+      <w:start w:val="1"/>
+      <w:numFmt w:val="lowerRoman"/>
+      <w:lvlText w:val="%3."/>
+      <w:lvlJc w:val="right"/>
+      <w:pPr>
+        <w:ind w:left="2160" w:hanging="180"/>
+      </w:pPr>
+    </w:lvl>
+    <w:lvl w:ilvl="3" w:tplc="1409000F" w:tentative="1">
+      <w:start w:val="1"/>
+      <w:numFmt w:val="decimal"/>
+      <w:lvlText w:val="%4."/>
+      <w:lvlJc w:val="left"/>
+      <w:pPr>
+        <w:ind w:left="2880" w:hanging="360"/>
+      </w:pPr>
+    </w:lvl>
+    <w:lvl w:ilvl="4" w:tplc="14090019" w:tentative="1">
+      <w:start w:val="1"/>
+      <w:numFmt w:val="lowerLetter"/>
+      <w:lvlText w:val="%5."/>
+      <w:lvlJc w:val="left"/>
+      <w:pPr>
+        <w:ind w:left="3600" w:hanging="360"/>
+      </w:pPr>
+    </w:lvl>
+    <w:lvl w:ilvl="5" w:tplc="1409001B" w:tentative="1">
+      <w:start w:val="1"/>
+      <w:numFmt w:val="lowerRoman"/>
+      <w:lvlText w:val="%6."/>
+      <w:lvlJc w:val="right"/>
+      <w:pPr>
+        <w:ind w:left="4320" w:hanging="180"/>
+      </w:pPr>
+    </w:lvl>
+    <w:lvl w:ilvl="6" w:tplc="1409000F" w:tentative="1">
+      <w:start w:val="1"/>
+      <w:numFmt w:val="decimal"/>
+      <w:lvlText w:val="%7."/>
+      <w:lvlJc w:val="left"/>
+      <w:pPr>
+        <w:ind w:left="5040" w:hanging="360"/>
+      </w:pPr>
+    </w:lvl>
+    <w:lvl w:ilvl="7" w:tplc="14090019" w:tentative="1">
+      <w:start w:val="1"/>
+      <w:numFmt w:val="lowerLetter"/>
+      <w:lvlText w:val="%8."/>
+      <w:lvlJc w:val="left"/>
+      <w:pPr>
+        <w:ind w:left="5760" w:hanging="360"/>
+      </w:pPr>
+    </w:lvl>
+    <w:lvl w:ilvl="8" w:tplc="1409001B" w:tentative="1">
+      <w:start w:val="1"/>
+      <w:numFmt w:val="lowerRoman"/>
+      <w:lvlText w:val="%9."/>
+      <w:lvlJc w:val="right"/>
+      <w:pPr>
+        <w:ind w:left="6480" w:hanging="180"/>
+      </w:pPr>
+    </w:lvl>
+  </w:abstractNum>
+  <w:abstractNum w:abstractNumId="1" w15:restartNumberingAfterBreak="0">
     <w:nsid w:val="252A72EA"/>
     <w:multiLevelType w:val="hybridMultilevel"/>
     <w:tmpl w:val="7D7221CA"/>
@@ -2266,7 +3971,7 @@
       </w:rPr>
     </w:lvl>
   </w:abstractNum>
-  <w:abstractNum w:abstractNumId="1" w15:restartNumberingAfterBreak="0">
+  <w:abstractNum w:abstractNumId="2" w15:restartNumberingAfterBreak="0">
     <w:nsid w:val="2C450C5B"/>
     <w:multiLevelType w:val="hybridMultilevel"/>
     <w:tmpl w:val="70225B4C"/>
@@ -2379,7 +4084,120 @@
       </w:rPr>
     </w:lvl>
   </w:abstractNum>
-  <w:abstractNum w:abstractNumId="2" w15:restartNumberingAfterBreak="0">
+  <w:abstractNum w:abstractNumId="3" w15:restartNumberingAfterBreak="0">
+    <w:nsid w:val="2E7975AA"/>
+    <w:multiLevelType w:val="hybridMultilevel"/>
+    <w:tmpl w:val="FFFFFFFF"/>
+    <w:lvl w:ilvl="0" w:tplc="D076B66C">
+      <w:start w:val="1"/>
+      <w:numFmt w:val="bullet"/>
+      <w:lvlText w:val=""/>
+      <w:lvlJc w:val="left"/>
+      <w:pPr>
+        <w:ind w:left="720" w:hanging="360"/>
+      </w:pPr>
+      <w:rPr>
+        <w:rFonts w:ascii="Symbol" w:hAnsi="Symbol" w:hint="default"/>
+      </w:rPr>
+    </w:lvl>
+    <w:lvl w:ilvl="1" w:tplc="F8801338">
+      <w:start w:val="1"/>
+      <w:numFmt w:val="bullet"/>
+      <w:lvlText w:val="o"/>
+      <w:lvlJc w:val="left"/>
+      <w:pPr>
+        <w:ind w:left="1440" w:hanging="360"/>
+      </w:pPr>
+      <w:rPr>
+        <w:rFonts w:ascii="Courier New" w:hAnsi="Courier New" w:hint="default"/>
+      </w:rPr>
+    </w:lvl>
+    <w:lvl w:ilvl="2" w:tplc="CC127F12">
+      <w:start w:val="1"/>
+      <w:numFmt w:val="bullet"/>
+      <w:lvlText w:val=""/>
+      <w:lvlJc w:val="left"/>
+      <w:pPr>
+        <w:ind w:left="2160" w:hanging="360"/>
+      </w:pPr>
+      <w:rPr>
+        <w:rFonts w:ascii="Wingdings" w:hAnsi="Wingdings" w:hint="default"/>
+      </w:rPr>
+    </w:lvl>
+    <w:lvl w:ilvl="3" w:tplc="63F8B194">
+      <w:start w:val="1"/>
+      <w:numFmt w:val="bullet"/>
+      <w:lvlText w:val=""/>
+      <w:lvlJc w:val="left"/>
+      <w:pPr>
+        <w:ind w:left="2880" w:hanging="360"/>
+      </w:pPr>
+      <w:rPr>
+        <w:rFonts w:ascii="Symbol" w:hAnsi="Symbol" w:hint="default"/>
+      </w:rPr>
+    </w:lvl>
+    <w:lvl w:ilvl="4" w:tplc="0EF6693E">
+      <w:start w:val="1"/>
+      <w:numFmt w:val="bullet"/>
+      <w:lvlText w:val="o"/>
+      <w:lvlJc w:val="left"/>
+      <w:pPr>
+        <w:ind w:left="3600" w:hanging="360"/>
+      </w:pPr>
+      <w:rPr>
+        <w:rFonts w:ascii="Courier New" w:hAnsi="Courier New" w:hint="default"/>
+      </w:rPr>
+    </w:lvl>
+    <w:lvl w:ilvl="5" w:tplc="E2461FE6">
+      <w:start w:val="1"/>
+      <w:numFmt w:val="bullet"/>
+      <w:lvlText w:val=""/>
+      <w:lvlJc w:val="left"/>
+      <w:pPr>
+        <w:ind w:left="4320" w:hanging="360"/>
+      </w:pPr>
+      <w:rPr>
+        <w:rFonts w:ascii="Wingdings" w:hAnsi="Wingdings" w:hint="default"/>
+      </w:rPr>
+    </w:lvl>
+    <w:lvl w:ilvl="6" w:tplc="45AE7980">
+      <w:start w:val="1"/>
+      <w:numFmt w:val="bullet"/>
+      <w:lvlText w:val=""/>
+      <w:lvlJc w:val="left"/>
+      <w:pPr>
+        <w:ind w:left="5040" w:hanging="360"/>
+      </w:pPr>
+      <w:rPr>
+        <w:rFonts w:ascii="Symbol" w:hAnsi="Symbol" w:hint="default"/>
+      </w:rPr>
+    </w:lvl>
+    <w:lvl w:ilvl="7" w:tplc="9EF6ECDC">
+      <w:start w:val="1"/>
+      <w:numFmt w:val="bullet"/>
+      <w:lvlText w:val="o"/>
+      <w:lvlJc w:val="left"/>
+      <w:pPr>
+        <w:ind w:left="5760" w:hanging="360"/>
+      </w:pPr>
+      <w:rPr>
+        <w:rFonts w:ascii="Courier New" w:hAnsi="Courier New" w:hint="default"/>
+      </w:rPr>
+    </w:lvl>
+    <w:lvl w:ilvl="8" w:tplc="53F0867E">
+      <w:start w:val="1"/>
+      <w:numFmt w:val="bullet"/>
+      <w:lvlText w:val=""/>
+      <w:lvlJc w:val="left"/>
+      <w:pPr>
+        <w:ind w:left="6480" w:hanging="360"/>
+      </w:pPr>
+      <w:rPr>
+        <w:rFonts w:ascii="Wingdings" w:hAnsi="Wingdings" w:hint="default"/>
+      </w:rPr>
+    </w:lvl>
+  </w:abstractNum>
+  <w:abstractNum w:abstractNumId="4" w15:restartNumberingAfterBreak="0">
     <w:nsid w:val="407768B9"/>
     <w:multiLevelType w:val="singleLevel"/>
     <w:tmpl w:val="08090001"/>
@@ -2399,7 +4217,7 @@
       </w:rPr>
     </w:lvl>
   </w:abstractNum>
-  <w:abstractNum w:abstractNumId="3" w15:restartNumberingAfterBreak="0">
+  <w:abstractNum w:abstractNumId="5" w15:restartNumberingAfterBreak="0">
     <w:nsid w:val="44D317FE"/>
     <w:multiLevelType w:val="hybridMultilevel"/>
     <w:tmpl w:val="55400312"/>
@@ -2512,7 +4330,7 @@
       </w:rPr>
     </w:lvl>
   </w:abstractNum>
-  <w:abstractNum w:abstractNumId="4" w15:restartNumberingAfterBreak="0">
+  <w:abstractNum w:abstractNumId="6" w15:restartNumberingAfterBreak="0">
     <w:nsid w:val="5540524B"/>
     <w:multiLevelType w:val="singleLevel"/>
     <w:tmpl w:val="08090001"/>
@@ -2532,7 +4350,7 @@
       </w:rPr>
     </w:lvl>
   </w:abstractNum>
-  <w:abstractNum w:abstractNumId="5" w15:restartNumberingAfterBreak="0">
+  <w:abstractNum w:abstractNumId="7" w15:restartNumberingAfterBreak="0">
     <w:nsid w:val="5B3B4074"/>
     <w:multiLevelType w:val="hybridMultilevel"/>
     <w:tmpl w:val="BE6CAAF2"/>
@@ -2644,7 +4462,7 @@
       </w:rPr>
     </w:lvl>
   </w:abstractNum>
-  <w:abstractNum w:abstractNumId="6" w15:restartNumberingAfterBreak="0">
+  <w:abstractNum w:abstractNumId="8" w15:restartNumberingAfterBreak="0">
     <w:nsid w:val="6DFF2249"/>
     <w:multiLevelType w:val="hybridMultilevel"/>
     <w:tmpl w:val="1C2E8606"/>
@@ -2756,32 +4574,38 @@
       </w:rPr>
     </w:lvl>
   </w:abstractNum>
-  <w:num w:numId="1" w16cid:durableId="176896150">
+  <w:num w:numId="1" w16cid:durableId="1162350036">
+    <w:abstractNumId w:val="3"/>
+  </w:num>
+  <w:num w:numId="2" w16cid:durableId="176896150">
+    <w:abstractNumId w:val="7"/>
+  </w:num>
+  <w:num w:numId="3" w16cid:durableId="968899476">
+    <w:abstractNumId w:val="8"/>
+  </w:num>
+  <w:num w:numId="4" w16cid:durableId="457844192">
     <w:abstractNumId w:val="5"/>
   </w:num>
-  <w:num w:numId="2" w16cid:durableId="968899476">
+  <w:num w:numId="5" w16cid:durableId="687635802">
     <w:abstractNumId w:val="6"/>
   </w:num>
-  <w:num w:numId="3" w16cid:durableId="457844192">
-    <w:abstractNumId w:val="3"/>
-  </w:num>
-  <w:num w:numId="4" w16cid:durableId="687635802">
+  <w:num w:numId="6" w16cid:durableId="1563520328">
     <w:abstractNumId w:val="4"/>
   </w:num>
-  <w:num w:numId="5" w16cid:durableId="1563520328">
+  <w:num w:numId="7" w16cid:durableId="1131047433">
     <w:abstractNumId w:val="2"/>
   </w:num>
-  <w:num w:numId="6" w16cid:durableId="1131047433">
+  <w:num w:numId="8" w16cid:durableId="1615671700">
     <w:abstractNumId w:val="1"/>
   </w:num>
-  <w:num w:numId="7" w16cid:durableId="1615671700">
+  <w:num w:numId="9" w16cid:durableId="1365137023">
     <w:abstractNumId w:val="0"/>
   </w:num>
 </w:numbering>
 </file>
 
 <file path=word/styles.xml><?xml version="1.0" encoding="utf-8"?>
-<w:styles xmlns:mc="http://schemas.openxmlformats.org/markup-compatibility/2006" xmlns:r="http://schemas.openxmlformats.org/officeDocument/2006/relationships" xmlns:w="http://schemas.openxmlformats.org/wordprocessingml/2006/main" xmlns:w14="http://schemas.microsoft.com/office/word/2010/wordml" xmlns:w15="http://schemas.microsoft.com/office/word/2012/wordml" xmlns:w16cex="http://schemas.microsoft.com/office/word/2018/wordml/cex" xmlns:w16cid="http://schemas.microsoft.com/office/word/2016/wordml/cid" xmlns:w16="http://schemas.microsoft.com/office/word/2018/wordml" xmlns:w16sdtdh="http://schemas.microsoft.com/office/word/2020/wordml/sdtdatahash" xmlns:w16se="http://schemas.microsoft.com/office/word/2015/wordml/symex" mc:Ignorable="w14 w15 w16se w16cid w16 w16cex w16sdtdh">
+<w:styles xmlns:mc="http://schemas.openxmlformats.org/markup-compatibility/2006" xmlns:r="http://schemas.openxmlformats.org/officeDocument/2006/relationships" xmlns:w="http://schemas.openxmlformats.org/wordprocessingml/2006/main" xmlns:w14="http://schemas.microsoft.com/office/word/2010/wordml" xmlns:w15="http://schemas.microsoft.com/office/word/2012/wordml" xmlns:w16cex="http://schemas.microsoft.com/office/word/2018/wordml/cex" xmlns:w16cid="http://schemas.microsoft.com/office/word/2016/wordml/cid" xmlns:w16="http://schemas.microsoft.com/office/word/2018/wordml" xmlns:w16du="http://schemas.microsoft.com/office/word/2023/wordml/word16du" xmlns:w16sdtdh="http://schemas.microsoft.com/office/word/2020/wordml/sdtdatahash" xmlns:w16se="http://schemas.microsoft.com/office/word/2015/wordml/symex" mc:Ignorable="w14 w15 w16se w16cid w16 w16cex w16sdtdh w16du">
   <w:docDefaults>
     <w:rPrDefault>
       <w:rPr>
@@ -3200,6 +5024,28 @@
       <w:szCs w:val="32"/>
     </w:rPr>
   </w:style>
+  <w:style w:type="paragraph" w:styleId="Heading2">
+    <w:name w:val="heading 2"/>
+    <w:basedOn w:val="Normal"/>
+    <w:next w:val="Normal"/>
+    <w:link w:val="Heading2Char"/>
+    <w:uiPriority w:val="9"/>
+    <w:unhideWhenUsed/>
+    <w:qFormat/>
+    <w:rsid w:val="003C5FC9"/>
+    <w:pPr>
+      <w:keepNext/>
+      <w:keepLines/>
+      <w:spacing w:before="40" w:after="0"/>
+      <w:outlineLvl w:val="1"/>
+    </w:pPr>
+    <w:rPr>
+      <w:rFonts w:asciiTheme="majorHAnsi" w:eastAsiaTheme="majorEastAsia" w:hAnsiTheme="majorHAnsi" w:cstheme="majorBidi"/>
+      <w:color w:val="2F5496" w:themeColor="accent1" w:themeShade="BF"/>
+      <w:sz w:val="26"/>
+      <w:szCs w:val="26"/>
+    </w:rPr>
+  </w:style>
   <w:style w:type="character" w:default="1" w:styleId="DefaultParagraphFont">
     <w:name w:val="Default Paragraph Font"/>
     <w:uiPriority w:val="1"/>
@@ -3367,6 +5213,19 @@
         <w:insideV w:val="single" w:sz="4" w:space="0" w:color="BFBFBF" w:themeColor="background1" w:themeShade="BF"/>
       </w:tblBorders>
     </w:tblPr>
+  </w:style>
+  <w:style w:type="character" w:customStyle="1" w:styleId="Heading2Char">
+    <w:name w:val="Heading 2 Char"/>
+    <w:basedOn w:val="DefaultParagraphFont"/>
+    <w:link w:val="Heading2"/>
+    <w:uiPriority w:val="9"/>
+    <w:rsid w:val="003C5FC9"/>
+    <w:rPr>
+      <w:rFonts w:asciiTheme="majorHAnsi" w:eastAsiaTheme="majorEastAsia" w:hAnsiTheme="majorHAnsi" w:cstheme="majorBidi"/>
+      <w:color w:val="2F5496" w:themeColor="accent1" w:themeShade="BF"/>
+      <w:sz w:val="26"/>
+      <w:szCs w:val="26"/>
+    </w:rPr>
   </w:style>
 </w:styles>
 </file>
@@ -3640,6 +5499,7 @@
 <ds:datastoreItem xmlns:ds="http://schemas.openxmlformats.org/officeDocument/2006/customXml" ds:itemID="{4D3D5333-6C30-4D0B-AF0F-84AF0750994B}">
   <ds:schemaRefs>
     <ds:schemaRef ds:uri="http://schemas.openxmlformats.org/officeDocument/2006/bibliography"/>
+    <ds:schemaRef ds:uri="http://www.w3.org/2000/xmlns/"/>
   </ds:schemaRefs>
 </ds:datastoreItem>
 </file>
</xml_diff>